<commit_message>
Update Chapter 13 Using the Printer 1.docx
</commit_message>
<xml_diff>
--- a/15 ... Chapter 13 Using the Printer/Chapter 13 Using the Printer 1.docx
+++ b/15 ... Chapter 13 Using the Printer/Chapter 13 Using the Printer 1.docx
@@ -2972,7 +2972,1275 @@
       </w:r>
     </w:p>
     <w:p/>
+    <w:p>
+      <w:pPr>
+        <w:rPr>
+          <w:sz w:val="40"/>
+          <w:szCs w:val="40"/>
+          <w14:textOutline w14:w="9525" w14:cap="rnd" w14:cmpd="sng" w14:algn="ctr">
+            <w14:solidFill>
+              <w14:srgbClr w14:val="FF0000"/>
+            </w14:solidFill>
+            <w14:prstDash w14:val="solid"/>
+            <w14:bevel/>
+          </w14:textOutline>
+        </w:rPr>
+      </w:pPr>
+      <w:r>
+        <w:rPr>
+          <w:sz w:val="40"/>
+          <w:szCs w:val="40"/>
+          <w14:textOutline w14:w="9525" w14:cap="rnd" w14:cmpd="sng" w14:algn="ctr">
+            <w14:solidFill>
+              <w14:srgbClr w14:val="FF0000"/>
+            </w14:solidFill>
+            <w14:prstDash w14:val="solid"/>
+            <w14:bevel/>
+          </w14:textOutline>
+        </w:rPr>
+        <w:t>GETPRINTERDC FUNCTION: EXPLAINED</w:t>
+      </w:r>
+    </w:p>
+    <w:p>
+      <w:pPr>
+        <w:rPr>
+          <w:sz w:val="40"/>
+          <w:szCs w:val="40"/>
+          <w14:textOutline w14:w="9525" w14:cap="rnd" w14:cmpd="sng" w14:algn="ctr">
+            <w14:solidFill>
+              <w14:srgbClr w14:val="FF0000"/>
+            </w14:solidFill>
+            <w14:prstDash w14:val="solid"/>
+            <w14:bevel/>
+          </w14:textOutline>
+        </w:rPr>
+      </w:pPr>
+      <w:r>
+        <w:rPr>
+          <w:sz w:val="40"/>
+          <w:szCs w:val="40"/>
+          <w14:textOutline w14:w="9525" w14:cap="rnd" w14:cmpd="sng" w14:algn="ctr">
+            <w14:solidFill>
+              <w14:srgbClr w14:val="FF0000"/>
+            </w14:solidFill>
+            <w14:prstDash w14:val="solid"/>
+            <w14:bevel/>
+          </w14:textOutline>
+        </w:rPr>
+        <w:drawing>
+          <wp:inline distT="0" distB="0" distL="0" distR="0" wp14:anchorId="6822B1F0" wp14:editId="38A7483A">
+            <wp:extent cx="5943600" cy="3008630"/>
+            <wp:effectExtent l="0" t="0" r="0" b="1270"/>
+            <wp:docPr id="5" name="Picture 5"/>
+            <wp:cNvGraphicFramePr>
+              <a:graphicFrameLocks xmlns:a="http://schemas.openxmlformats.org/drawingml/2006/main" noChangeAspect="1"/>
+            </wp:cNvGraphicFramePr>
+            <a:graphic xmlns:a="http://schemas.openxmlformats.org/drawingml/2006/main">
+              <a:graphicData uri="http://schemas.openxmlformats.org/drawingml/2006/picture">
+                <pic:pic xmlns:pic="http://schemas.openxmlformats.org/drawingml/2006/picture">
+                  <pic:nvPicPr>
+                    <pic:cNvPr id="1" name=""/>
+                    <pic:cNvPicPr/>
+                  </pic:nvPicPr>
+                  <pic:blipFill>
+                    <a:blip r:embed="rId10"/>
+                    <a:stretch>
+                      <a:fillRect/>
+                    </a:stretch>
+                  </pic:blipFill>
+                  <pic:spPr>
+                    <a:xfrm>
+                      <a:off x="0" y="0"/>
+                      <a:ext cx="5943600" cy="3008630"/>
+                    </a:xfrm>
+                    <a:prstGeom prst="rect">
+                      <a:avLst/>
+                    </a:prstGeom>
+                  </pic:spPr>
+                </pic:pic>
+              </a:graphicData>
+            </a:graphic>
+          </wp:inline>
+        </w:drawing>
+      </w:r>
+    </w:p>
+    <w:p>
+      <w:r>
+        <w:t>The GetPrinterDC function serves a crucial purpose in printing applications: it retrieves the device context handle for the default printer. Understanding its operation is crucial for effective printing.</w:t>
+      </w:r>
+    </w:p>
+    <w:p>
+      <w:pPr>
+        <w:rPr>
+          <w14:textOutline w14:w="9525" w14:cap="rnd" w14:cmpd="sng" w14:algn="ctr">
+            <w14:solidFill>
+              <w14:srgbClr w14:val="00B050"/>
+            </w14:solidFill>
+            <w14:prstDash w14:val="solid"/>
+            <w14:bevel/>
+          </w14:textOutline>
+        </w:rPr>
+      </w:pPr>
+    </w:p>
+    <w:p>
+      <w:pPr>
+        <w:rPr>
+          <w:sz w:val="28"/>
+          <w:szCs w:val="28"/>
+          <w14:textOutline w14:w="9525" w14:cap="rnd" w14:cmpd="sng" w14:algn="ctr">
+            <w14:solidFill>
+              <w14:srgbClr w14:val="00B050"/>
+            </w14:solidFill>
+            <w14:prstDash w14:val="solid"/>
+            <w14:bevel/>
+          </w14:textOutline>
+        </w:rPr>
+      </w:pPr>
+      <w:r>
+        <w:rPr>
+          <w:sz w:val="28"/>
+          <w:szCs w:val="28"/>
+          <w14:textOutline w14:w="9525" w14:cap="rnd" w14:cmpd="sng" w14:algn="ctr">
+            <w14:solidFill>
+              <w14:srgbClr w14:val="00B050"/>
+            </w14:solidFill>
+            <w14:prstDash w14:val="solid"/>
+            <w14:bevel/>
+          </w14:textOutline>
+        </w:rPr>
+        <w:t>1. Version Check:</w:t>
+      </w:r>
+    </w:p>
+    <w:p>
+      <w:r>
+        <w:t>The function first utilizes GetVersion to determine the operating system: Windows 98 or Windows NT.</w:t>
+      </w:r>
+    </w:p>
     <w:p/>
+    <w:p>
+      <w:pPr>
+        <w:rPr>
+          <w:sz w:val="28"/>
+          <w:szCs w:val="28"/>
+          <w14:textOutline w14:w="9525" w14:cap="rnd" w14:cmpd="sng" w14:algn="ctr">
+            <w14:solidFill>
+              <w14:srgbClr w14:val="00B050"/>
+            </w14:solidFill>
+            <w14:prstDash w14:val="solid"/>
+            <w14:bevel/>
+          </w14:textOutline>
+        </w:rPr>
+      </w:pPr>
+    </w:p>
+    <w:p>
+      <w:pPr>
+        <w:rPr>
+          <w:sz w:val="28"/>
+          <w:szCs w:val="28"/>
+          <w14:textOutline w14:w="9525" w14:cap="rnd" w14:cmpd="sng" w14:algn="ctr">
+            <w14:solidFill>
+              <w14:srgbClr w14:val="00B050"/>
+            </w14:solidFill>
+            <w14:prstDash w14:val="solid"/>
+            <w14:bevel/>
+          </w14:textOutline>
+        </w:rPr>
+      </w:pPr>
+    </w:p>
+    <w:p>
+      <w:pPr>
+        <w:rPr>
+          <w:sz w:val="28"/>
+          <w:szCs w:val="28"/>
+          <w14:textOutline w14:w="9525" w14:cap="rnd" w14:cmpd="sng" w14:algn="ctr">
+            <w14:solidFill>
+              <w14:srgbClr w14:val="00B050"/>
+            </w14:solidFill>
+            <w14:prstDash w14:val="solid"/>
+            <w14:bevel/>
+          </w14:textOutline>
+        </w:rPr>
+      </w:pPr>
+      <w:r>
+        <w:rPr>
+          <w:sz w:val="28"/>
+          <w:szCs w:val="28"/>
+          <w14:textOutline w14:w="9525" w14:cap="rnd" w14:cmpd="sng" w14:algn="ctr">
+            <w14:solidFill>
+              <w14:srgbClr w14:val="00B050"/>
+            </w14:solidFill>
+            <w14:prstDash w14:val="solid"/>
+            <w14:bevel/>
+          </w14:textOutline>
+        </w:rPr>
+        <w:lastRenderedPageBreak/>
+        <w:t>2. Structure Selection and Memory Allocation:</w:t>
+      </w:r>
+    </w:p>
+    <w:p>
+      <w:pPr>
+        <w:rPr>
+          <w:i/>
+          <w:iCs/>
+          <w:color w:val="0000FF"/>
+          <w:sz w:val="28"/>
+          <w:szCs w:val="28"/>
+        </w:rPr>
+      </w:pPr>
+      <w:r>
+        <w:rPr>
+          <w:i/>
+          <w:iCs/>
+          <w:color w:val="0000FF"/>
+          <w:sz w:val="28"/>
+          <w:szCs w:val="28"/>
+        </w:rPr>
+        <w:t>Windows 98:</w:t>
+      </w:r>
+    </w:p>
+    <w:p>
+      <w:r>
+        <w:t>EnumPrinters is called twice:</w:t>
+      </w:r>
+    </w:p>
+    <w:p>
+      <w:pPr>
+        <w:pStyle w:val="ListParagraph"/>
+        <w:numPr>
+          <w:ilvl w:val="0"/>
+          <w:numId w:val="21"/>
+        </w:numPr>
+      </w:pPr>
+      <w:r>
+        <w:rPr>
+          <w:color w:val="C00000"/>
+        </w:rPr>
+        <w:t xml:space="preserve">First call: </w:t>
+      </w:r>
+      <w:r>
+        <w:t>Determines the required size for the PRINTER_INFO_5 structure.</w:t>
+      </w:r>
+    </w:p>
+    <w:p>
+      <w:pPr>
+        <w:pStyle w:val="ListParagraph"/>
+        <w:numPr>
+          <w:ilvl w:val="0"/>
+          <w:numId w:val="21"/>
+        </w:numPr>
+      </w:pPr>
+      <w:r>
+        <w:rPr>
+          <w:color w:val="C00000"/>
+        </w:rPr>
+        <w:t xml:space="preserve">Second call: </w:t>
+      </w:r>
+      <w:r>
+        <w:t>Allocates memory for PRINTER_INFO_5 and retrieves information about the default printer.</w:t>
+      </w:r>
+    </w:p>
+    <w:p>
+      <w:r>
+        <w:t>CreateDC creates the device context handle using the obtained printer name from pinfo5.</w:t>
+      </w:r>
+    </w:p>
+    <w:p>
+      <w:r>
+        <w:t>Allocated memory is then freed.</w:t>
+      </w:r>
+    </w:p>
+    <w:p>
+      <w:pPr>
+        <w:rPr>
+          <w:i/>
+          <w:iCs/>
+          <w:color w:val="0000FF"/>
+          <w:sz w:val="28"/>
+          <w:szCs w:val="28"/>
+        </w:rPr>
+      </w:pPr>
+      <w:r>
+        <w:rPr>
+          <w:i/>
+          <w:iCs/>
+          <w:color w:val="0000FF"/>
+          <w:sz w:val="28"/>
+          <w:szCs w:val="28"/>
+        </w:rPr>
+        <w:t>Windows NT:</w:t>
+      </w:r>
+    </w:p>
+    <w:p>
+      <w:r>
+        <w:t>Similar approach as Windows 98, but uses the PRINTER_INFO_4 structure instead.</w:t>
+      </w:r>
+    </w:p>
+    <w:p>
+      <w:pPr>
+        <w:rPr>
+          <w14:textOutline w14:w="9525" w14:cap="rnd" w14:cmpd="sng" w14:algn="ctr">
+            <w14:solidFill>
+              <w14:srgbClr w14:val="00B050"/>
+            </w14:solidFill>
+            <w14:prstDash w14:val="solid"/>
+            <w14:bevel/>
+          </w14:textOutline>
+        </w:rPr>
+      </w:pPr>
+    </w:p>
+    <w:p>
+      <w:pPr>
+        <w:rPr>
+          <w:sz w:val="28"/>
+          <w:szCs w:val="28"/>
+          <w14:textOutline w14:w="9525" w14:cap="rnd" w14:cmpd="sng" w14:algn="ctr">
+            <w14:solidFill>
+              <w14:srgbClr w14:val="00B050"/>
+            </w14:solidFill>
+            <w14:prstDash w14:val="solid"/>
+            <w14:bevel/>
+          </w14:textOutline>
+        </w:rPr>
+      </w:pPr>
+      <w:r>
+        <w:rPr>
+          <w:sz w:val="28"/>
+          <w:szCs w:val="28"/>
+          <w14:textOutline w14:w="9525" w14:cap="rnd" w14:cmpd="sng" w14:algn="ctr">
+            <w14:solidFill>
+              <w14:srgbClr w14:val="00B050"/>
+            </w14:solidFill>
+            <w14:prstDash w14:val="solid"/>
+            <w14:bevel/>
+          </w14:textOutline>
+        </w:rPr>
+        <w:t>3. CreateDC and Device Context Handle:</w:t>
+      </w:r>
+    </w:p>
+    <w:p>
+      <w:r>
+        <w:t xml:space="preserve">The chosen structure (pinfo5 or pinfo4) provides the </w:t>
+      </w:r>
+      <w:proofErr w:type="gramStart"/>
+      <w:r>
+        <w:t>printer</w:t>
+      </w:r>
+      <w:proofErr w:type="gramEnd"/>
+      <w:r>
+        <w:t xml:space="preserve"> name, which CreateDC utilizes to create the device context handle (hdc). This handle is ultimately returned by the function.</w:t>
+      </w:r>
+    </w:p>
+    <w:p>
+      <w:pPr>
+        <w:rPr>
+          <w14:textOutline w14:w="9525" w14:cap="rnd" w14:cmpd="sng" w14:algn="ctr">
+            <w14:solidFill>
+              <w14:srgbClr w14:val="00B050"/>
+            </w14:solidFill>
+            <w14:prstDash w14:val="solid"/>
+            <w14:bevel/>
+          </w14:textOutline>
+        </w:rPr>
+      </w:pPr>
+    </w:p>
+    <w:p>
+      <w:pPr>
+        <w:rPr>
+          <w:sz w:val="28"/>
+          <w:szCs w:val="28"/>
+          <w14:textOutline w14:w="9525" w14:cap="rnd" w14:cmpd="sng" w14:algn="ctr">
+            <w14:solidFill>
+              <w14:srgbClr w14:val="00B050"/>
+            </w14:solidFill>
+            <w14:prstDash w14:val="solid"/>
+            <w14:bevel/>
+          </w14:textOutline>
+        </w:rPr>
+      </w:pPr>
+      <w:r>
+        <w:rPr>
+          <w:sz w:val="28"/>
+          <w:szCs w:val="28"/>
+          <w14:textOutline w14:w="9525" w14:cap="rnd" w14:cmpd="sng" w14:algn="ctr">
+            <w14:solidFill>
+              <w14:srgbClr w14:val="00B050"/>
+            </w14:solidFill>
+            <w14:prstDash w14:val="solid"/>
+            <w14:bevel/>
+          </w14:textOutline>
+        </w:rPr>
+        <w:t>4. Efficiency and Documentation:</w:t>
+      </w:r>
+    </w:p>
+    <w:p>
+      <w:r>
+        <w:t>The function employs a two-pass approach with EnumPrinters to optimize memory usage. The specific structures (PRINTER_INFO_5 for Windows 98 and PRINTER_INFO_4 for Windows NT) are chosen based on their efficiency and ease of use, as mentioned in the Microsoft documentation.</w:t>
+      </w:r>
+    </w:p>
+    <w:p/>
+    <w:p>
+      <w:pPr>
+        <w:rPr>
+          <w:sz w:val="28"/>
+          <w:szCs w:val="28"/>
+          <w14:textOutline w14:w="9525" w14:cap="rnd" w14:cmpd="sng" w14:algn="ctr">
+            <w14:solidFill>
+              <w14:srgbClr w14:val="00B050"/>
+            </w14:solidFill>
+            <w14:prstDash w14:val="solid"/>
+            <w14:bevel/>
+          </w14:textOutline>
+        </w:rPr>
+      </w:pPr>
+      <w:r>
+        <w:rPr>
+          <w:sz w:val="28"/>
+          <w:szCs w:val="28"/>
+          <w14:textOutline w14:w="9525" w14:cap="rnd" w14:cmpd="sng" w14:algn="ctr">
+            <w14:solidFill>
+              <w14:srgbClr w14:val="00B050"/>
+            </w14:solidFill>
+            <w14:prstDash w14:val="solid"/>
+            <w14:bevel/>
+          </w14:textOutline>
+        </w:rPr>
+        <w:t>5. Conclusion:</w:t>
+      </w:r>
+    </w:p>
+    <w:p>
+      <w:r>
+        <w:t>GetPrinterDC demonstrates the dynamic selection of appropriate structures based on the operating system and prioritizes efficiency while retrieving the necessary information for obtaining the default printer's device context handle. This functionality is essential for printing applications to interact with the chosen printer and issue drawing commands.</w:t>
+      </w:r>
+    </w:p>
+    <w:p/>
+    <w:p/>
+    <w:p/>
+    <w:p/>
+    <w:p/>
+    <w:p>
+      <w:pPr>
+        <w:rPr>
+          <w:sz w:val="40"/>
+          <w:szCs w:val="40"/>
+          <w14:textOutline w14:w="9525" w14:cap="rnd" w14:cmpd="sng" w14:algn="ctr">
+            <w14:solidFill>
+              <w14:srgbClr w14:val="FF0000"/>
+            </w14:solidFill>
+            <w14:prstDash w14:val="solid"/>
+            <w14:bevel/>
+          </w14:textOutline>
+        </w:rPr>
+      </w:pPr>
+      <w:r>
+        <w:rPr>
+          <w:sz w:val="40"/>
+          <w:szCs w:val="40"/>
+          <w14:textOutline w14:w="9525" w14:cap="rnd" w14:cmpd="sng" w14:algn="ctr">
+            <w14:solidFill>
+              <w14:srgbClr w14:val="FF0000"/>
+            </w14:solidFill>
+            <w14:prstDash w14:val="solid"/>
+            <w14:bevel/>
+          </w14:textOutline>
+        </w:rPr>
+        <w:lastRenderedPageBreak/>
+        <w:t xml:space="preserve">DEVCAPS2 PROGRAM </w:t>
+      </w:r>
+    </w:p>
+    <w:p>
+      <w:pPr>
+        <w:pStyle w:val="ListParagraph"/>
+        <w:numPr>
+          <w:ilvl w:val="0"/>
+          <w:numId w:val="23"/>
+        </w:numPr>
+      </w:pPr>
+      <w:r>
+        <w:t xml:space="preserve">The </w:t>
+      </w:r>
+      <w:r>
+        <w:rPr>
+          <w:color w:val="0000FF"/>
+        </w:rPr>
+        <w:t>DEVCAPS2 program is a Windows application written in C</w:t>
+      </w:r>
+      <w:r>
+        <w:t xml:space="preserve"> that provides a graphical user interface to display various device capabilities information for both the video display and all printers attached to the system. It is an extended version of the original DEVCAPS1 program, displaying more detailed information obtained through the GetDeviceCaps function.</w:t>
+      </w:r>
+    </w:p>
+    <w:p>
+      <w:pPr>
+        <w:pStyle w:val="ListParagraph"/>
+        <w:numPr>
+          <w:ilvl w:val="0"/>
+          <w:numId w:val="23"/>
+        </w:numPr>
+      </w:pPr>
+      <w:r>
+        <w:t xml:space="preserve">Upon execution, the </w:t>
+      </w:r>
+      <w:r>
+        <w:rPr>
+          <w:color w:val="0000FF"/>
+        </w:rPr>
+        <w:t xml:space="preserve">program creates a window with menus </w:t>
+      </w:r>
+      <w:r>
+        <w:t>allowing the user to select either the video display or one of the available printers for which they want to view device capabilities. The user can also choose from different categories of information, such as basic information, other information, curve capabilities, line capabilities, polygonal capabilities, and text capabilities.</w:t>
+      </w:r>
+    </w:p>
+    <w:p>
+      <w:pPr>
+        <w:pStyle w:val="ListParagraph"/>
+        <w:numPr>
+          <w:ilvl w:val="0"/>
+          <w:numId w:val="23"/>
+        </w:numPr>
+      </w:pPr>
+      <w:r>
+        <w:t xml:space="preserve">The </w:t>
+      </w:r>
+      <w:r>
+        <w:rPr>
+          <w:color w:val="0000FF"/>
+        </w:rPr>
+        <w:t xml:space="preserve">program utilizes the GetDeviceCaps function </w:t>
+      </w:r>
+      <w:r>
+        <w:t>to retrieve information about the specified device context (either the video display or a printer). It covers a wide range of device capabilities, including dimensions (size in millimeters and pixels), color information (bits per pixel, color planes), and various other capabilities like the number of brushes, pens, markers, fonts, and available colors.</w:t>
+      </w:r>
+    </w:p>
+    <w:p>
+      <w:pPr>
+        <w:pStyle w:val="ListParagraph"/>
+        <w:numPr>
+          <w:ilvl w:val="0"/>
+          <w:numId w:val="23"/>
+        </w:numPr>
+      </w:pPr>
+      <w:r>
+        <w:t xml:space="preserve">The </w:t>
+      </w:r>
+      <w:r>
+        <w:rPr>
+          <w:color w:val="0000FF"/>
+        </w:rPr>
+        <w:t xml:space="preserve">program dynamically populates the menu </w:t>
+      </w:r>
+      <w:r>
+        <w:t>with the names of all local and remote printers attached to the system. It also provides an option to view printer properties, which opens a dialog displaying additional information about the selected printer.</w:t>
+      </w:r>
+    </w:p>
+    <w:p>
+      <w:pPr>
+        <w:pStyle w:val="ListParagraph"/>
+        <w:numPr>
+          <w:ilvl w:val="0"/>
+          <w:numId w:val="23"/>
+        </w:numPr>
+      </w:pPr>
+      <w:r>
+        <w:t xml:space="preserve">The </w:t>
+      </w:r>
+      <w:r>
+        <w:rPr>
+          <w:color w:val="0000FF"/>
+        </w:rPr>
+        <w:t>graphical user interface is implemented using the Windows API</w:t>
+      </w:r>
+      <w:r>
+        <w:t>, and the window displays the chosen device and information category. The information is presented in a readable format, and the program uses a fixed system font for consistent text rendering.</w:t>
+      </w:r>
+    </w:p>
+    <w:p>
+      <w:pPr>
+        <w:pStyle w:val="ListParagraph"/>
+        <w:numPr>
+          <w:ilvl w:val="0"/>
+          <w:numId w:val="23"/>
+        </w:numPr>
+      </w:pPr>
+      <w:r>
+        <w:t xml:space="preserve">In addition to displaying basic information, the program delves into more detailed capabilities, </w:t>
+      </w:r>
+      <w:r>
+        <w:t xml:space="preserve">such as </w:t>
+      </w:r>
+      <w:r>
+        <w:rPr>
+          <w:color w:val="0000FF"/>
+        </w:rPr>
+        <w:t xml:space="preserve">clipping, rasterization, curve capabilities, line capabilities, polygonal capabilities, and text capabilities. </w:t>
+      </w:r>
+      <w:r>
+        <w:t>For each category, the corresponding capabilities are presented in a clear and organized manner, allowing users to understand the capabilities of the selected device.</w:t>
+      </w:r>
+    </w:p>
+    <w:p>
+      <w:pPr>
+        <w:pStyle w:val="ListParagraph"/>
+        <w:numPr>
+          <w:ilvl w:val="0"/>
+          <w:numId w:val="23"/>
+        </w:numPr>
+      </w:pPr>
+      <w:r>
+        <w:t xml:space="preserve">Overall, DEVCAPS2 serves as a practical tool for users and developers to explore and understand the </w:t>
+      </w:r>
+      <w:r>
+        <w:rPr>
+          <w:color w:val="0000FF"/>
+        </w:rPr>
+        <w:t>capabilities of their display devices and printers</w:t>
+      </w:r>
+      <w:r>
+        <w:rPr>
+          <w:color w:val="0000FF"/>
+        </w:rPr>
+        <w:t xml:space="preserve"> </w:t>
+      </w:r>
+      <w:r>
+        <w:t>and to gather valuable information about the features and limitations of the connected hardware. The program's structure is modular, with distinct functions handling different aspects of device capabilities, making it easy to extend or modify for future enhancements.</w:t>
+      </w:r>
+    </w:p>
+    <w:p>
+      <w:pPr>
+        <w:pStyle w:val="ListParagraph"/>
+        <w:numPr>
+          <w:ilvl w:val="0"/>
+          <w:numId w:val="23"/>
+        </w:numPr>
+      </w:pPr>
+      <w:r>
+        <w:t>The initializat</w:t>
+      </w:r>
+      <w:r>
+        <w:rPr>
+          <w:color w:val="0000FF"/>
+        </w:rPr>
+        <w:t xml:space="preserve">ion process involves setting up the window class and creating the main window. </w:t>
+      </w:r>
+      <w:r>
+        <w:t>The program responds to user actions such as selecting a different device or information category through menu options. It dynamically updates the menu with available printer names and provides a straightforward interface for users to interact with.</w:t>
+      </w:r>
+    </w:p>
+    <w:p/>
+    <w:p/>
+    <w:p/>
+    <w:p/>
+    <w:p>
+      <w:pPr>
+        <w:rPr>
+          <w14:textOutline w14:w="9525" w14:cap="rnd" w14:cmpd="sng" w14:algn="ctr">
+            <w14:solidFill>
+              <w14:srgbClr w14:val="00B050"/>
+            </w14:solidFill>
+            <w14:prstDash w14:val="solid"/>
+            <w14:bevel/>
+          </w14:textOutline>
+        </w:rPr>
+      </w:pPr>
+      <w:r>
+        <w:rPr>
+          <w14:textOutline w14:w="9525" w14:cap="rnd" w14:cmpd="sng" w14:algn="ctr">
+            <w14:solidFill>
+              <w14:srgbClr w14:val="00B050"/>
+            </w14:solidFill>
+            <w14:prstDash w14:val="solid"/>
+            <w14:bevel/>
+          </w14:textOutline>
+        </w:rPr>
+        <w:lastRenderedPageBreak/>
+        <w:t>Window Procedure (WndProc):</w:t>
+      </w:r>
+    </w:p>
+    <w:p>
+      <w:r>
+        <w:t>The program defines a window procedure (WndProc) that handles various messages sent to the application window. It includes cases for window creation, command handling, initialization of menu items, painting the window, and handling the destruction of the window.</w:t>
+      </w:r>
+    </w:p>
+    <w:p>
+      <w:pPr>
+        <w:rPr>
+          <w14:textOutline w14:w="9525" w14:cap="rnd" w14:cmpd="sng" w14:algn="ctr">
+            <w14:solidFill>
+              <w14:srgbClr w14:val="00B050"/>
+            </w14:solidFill>
+            <w14:prstDash w14:val="solid"/>
+            <w14:bevel/>
+          </w14:textOutline>
+        </w:rPr>
+      </w:pPr>
+    </w:p>
+    <w:p>
+      <w:pPr>
+        <w:rPr>
+          <w14:textOutline w14:w="9525" w14:cap="rnd" w14:cmpd="sng" w14:algn="ctr">
+            <w14:solidFill>
+              <w14:srgbClr w14:val="00B050"/>
+            </w14:solidFill>
+            <w14:prstDash w14:val="solid"/>
+            <w14:bevel/>
+          </w14:textOutline>
+        </w:rPr>
+      </w:pPr>
+      <w:r>
+        <w:rPr>
+          <w14:textOutline w14:w="9525" w14:cap="rnd" w14:cmpd="sng" w14:algn="ctr">
+            <w14:solidFill>
+              <w14:srgbClr w14:val="00B050"/>
+            </w14:solidFill>
+            <w14:prstDash w14:val="solid"/>
+            <w14:bevel/>
+          </w14:textOutline>
+        </w:rPr>
+        <w:t>Initialization (WM_CREATE and WM_SETTINGCHANGE):</w:t>
+      </w:r>
+    </w:p>
+    <w:p>
+      <w:r>
+        <w:t xml:space="preserve">In the </w:t>
+      </w:r>
+      <w:r>
+        <w:rPr>
+          <w:color w:val="0000FF"/>
+        </w:rPr>
+        <w:t>WM_CREATE case</w:t>
+      </w:r>
+      <w:r>
+        <w:t>, the program retrieves device context information, such as the average character width and height, to determine the size of characters in the system font.</w:t>
+      </w:r>
+    </w:p>
+    <w:p>
+      <w:r>
+        <w:t xml:space="preserve">The </w:t>
+      </w:r>
+      <w:r>
+        <w:rPr>
+          <w:color w:val="0000FF"/>
+        </w:rPr>
+        <w:t xml:space="preserve">WM_SETTINGCHANGE case </w:t>
+      </w:r>
+      <w:r>
+        <w:t>is used to update the menu when the system settings change, such as when a new printer is added or removed.</w:t>
+      </w:r>
+    </w:p>
+    <w:p>
+      <w:pPr>
+        <w:rPr>
+          <w14:textOutline w14:w="9525" w14:cap="rnd" w14:cmpd="sng" w14:algn="ctr">
+            <w14:solidFill>
+              <w14:srgbClr w14:val="00B050"/>
+            </w14:solidFill>
+            <w14:prstDash w14:val="solid"/>
+            <w14:bevel/>
+          </w14:textOutline>
+        </w:rPr>
+      </w:pPr>
+    </w:p>
+    <w:p>
+      <w:pPr>
+        <w:rPr>
+          <w14:textOutline w14:w="9525" w14:cap="rnd" w14:cmpd="sng" w14:algn="ctr">
+            <w14:solidFill>
+              <w14:srgbClr w14:val="00B050"/>
+            </w14:solidFill>
+            <w14:prstDash w14:val="solid"/>
+            <w14:bevel/>
+          </w14:textOutline>
+        </w:rPr>
+      </w:pPr>
+      <w:r>
+        <w:rPr>
+          <w14:textOutline w14:w="9525" w14:cap="rnd" w14:cmpd="sng" w14:algn="ctr">
+            <w14:solidFill>
+              <w14:srgbClr w14:val="00B050"/>
+            </w14:solidFill>
+            <w14:prstDash w14:val="solid"/>
+            <w14:bevel/>
+          </w14:textOutline>
+        </w:rPr>
+        <w:t>Menu Handling (WM_COMMAND and WM_INITMENUPOPUP):</w:t>
+      </w:r>
+    </w:p>
+    <w:p>
+      <w:r>
+        <w:t xml:space="preserve">The </w:t>
+      </w:r>
+      <w:r>
+        <w:rPr>
+          <w:color w:val="C00000"/>
+        </w:rPr>
+        <w:t>program responds to menu commands in the WM_COMMAND case</w:t>
+      </w:r>
+      <w:r>
+        <w:t>. It distinguishes between selections related to the display (IDM_SCREEN), printers, and properties. It also allows the user to choose different information categories, such as basic information, other information, curve capabilities, etc.</w:t>
+      </w:r>
+    </w:p>
+    <w:p>
+      <w:r>
+        <w:t xml:space="preserve">The </w:t>
+      </w:r>
+      <w:r>
+        <w:rPr>
+          <w:color w:val="C00000"/>
+        </w:rPr>
+        <w:t xml:space="preserve">WM_INITMENUPOPUP case </w:t>
+      </w:r>
+      <w:r>
+        <w:t>enables or disables the "Properties" menu item based on whether the current selection is the screen or a printer.</w:t>
+      </w:r>
+    </w:p>
+    <w:p>
+      <w:pPr>
+        <w:rPr>
+          <w14:textOutline w14:w="9525" w14:cap="rnd" w14:cmpd="sng" w14:algn="ctr">
+            <w14:solidFill>
+              <w14:srgbClr w14:val="00B050"/>
+            </w14:solidFill>
+            <w14:prstDash w14:val="solid"/>
+            <w14:bevel/>
+          </w14:textOutline>
+        </w:rPr>
+      </w:pPr>
+    </w:p>
+    <w:p>
+      <w:pPr>
+        <w:rPr>
+          <w14:textOutline w14:w="9525" w14:cap="rnd" w14:cmpd="sng" w14:algn="ctr">
+            <w14:solidFill>
+              <w14:srgbClr w14:val="00B050"/>
+            </w14:solidFill>
+            <w14:prstDash w14:val="solid"/>
+            <w14:bevel/>
+          </w14:textOutline>
+        </w:rPr>
+      </w:pPr>
+      <w:r>
+        <w:rPr>
+          <w14:textOutline w14:w="9525" w14:cap="rnd" w14:cmpd="sng" w14:algn="ctr">
+            <w14:solidFill>
+              <w14:srgbClr w14:val="00B050"/>
+            </w14:solidFill>
+            <w14:prstDash w14:val="solid"/>
+            <w14:bevel/>
+          </w14:textOutline>
+        </w:rPr>
+        <w:t>Painting the Window (WM_PAINT):</w:t>
+      </w:r>
+    </w:p>
+    <w:p>
+      <w:r>
+        <w:t xml:space="preserve">In the </w:t>
+      </w:r>
+      <w:r>
+        <w:rPr>
+          <w:color w:val="0000FF"/>
+        </w:rPr>
+        <w:t>WM_PAINT case</w:t>
+      </w:r>
+      <w:r>
+        <w:t>, the program prepares and displays information about the selected device and information category. It creates a device context for information retrieval (hdcInfo), selects a system-fixed font, and uses TextOut to display the gathered information.</w:t>
+      </w:r>
+    </w:p>
+    <w:p>
+      <w:pPr>
+        <w:rPr>
+          <w14:textOutline w14:w="9525" w14:cap="rnd" w14:cmpd="sng" w14:algn="ctr">
+            <w14:solidFill>
+              <w14:srgbClr w14:val="00B050"/>
+            </w14:solidFill>
+            <w14:prstDash w14:val="solid"/>
+            <w14:bevel/>
+          </w14:textOutline>
+        </w:rPr>
+      </w:pPr>
+    </w:p>
+    <w:p>
+      <w:pPr>
+        <w:rPr>
+          <w14:textOutline w14:w="9525" w14:cap="rnd" w14:cmpd="sng" w14:algn="ctr">
+            <w14:solidFill>
+              <w14:srgbClr w14:val="00B050"/>
+            </w14:solidFill>
+            <w14:prstDash w14:val="solid"/>
+            <w14:bevel/>
+          </w14:textOutline>
+        </w:rPr>
+      </w:pPr>
+      <w:r>
+        <w:rPr>
+          <w14:textOutline w14:w="9525" w14:cap="rnd" w14:cmpd="sng" w14:algn="ctr">
+            <w14:solidFill>
+              <w14:srgbClr w14:val="00B050"/>
+            </w14:solidFill>
+            <w14:prstDash w14:val="solid"/>
+            <w14:bevel/>
+          </w14:textOutline>
+        </w:rPr>
+        <w:t>Basic Information (DoBasicInfo):</w:t>
+      </w:r>
+    </w:p>
+    <w:p>
+      <w:r>
+        <w:t xml:space="preserve">The </w:t>
+      </w:r>
+      <w:r>
+        <w:rPr>
+          <w:color w:val="0000FF"/>
+        </w:rPr>
+        <w:t xml:space="preserve">DoBasicInfo function </w:t>
+      </w:r>
+      <w:r>
+        <w:t>displays fundamental information about the selected device, such as size in millimeters, resolution in pixels, color depth, number of brushes, pens, markers, fonts, and available colors.</w:t>
+      </w:r>
+    </w:p>
+    <w:p>
+      <w:pPr>
+        <w:rPr>
+          <w14:textOutline w14:w="9525" w14:cap="rnd" w14:cmpd="sng" w14:algn="ctr">
+            <w14:solidFill>
+              <w14:srgbClr w14:val="00B050"/>
+            </w14:solidFill>
+            <w14:prstDash w14:val="solid"/>
+            <w14:bevel/>
+          </w14:textOutline>
+        </w:rPr>
+      </w:pPr>
+    </w:p>
+    <w:p>
+      <w:pPr>
+        <w:rPr>
+          <w14:textOutline w14:w="9525" w14:cap="rnd" w14:cmpd="sng" w14:algn="ctr">
+            <w14:solidFill>
+              <w14:srgbClr w14:val="00B050"/>
+            </w14:solidFill>
+            <w14:prstDash w14:val="solid"/>
+            <w14:bevel/>
+          </w14:textOutline>
+        </w:rPr>
+      </w:pPr>
+      <w:r>
+        <w:rPr>
+          <w14:textOutline w14:w="9525" w14:cap="rnd" w14:cmpd="sng" w14:algn="ctr">
+            <w14:solidFill>
+              <w14:srgbClr w14:val="00B050"/>
+            </w14:solidFill>
+            <w14:prstDash w14:val="solid"/>
+            <w14:bevel/>
+          </w14:textOutline>
+        </w:rPr>
+        <w:t>Other Information (DoOtherInfo):</w:t>
+      </w:r>
+    </w:p>
+    <w:p>
+      <w:r>
+        <w:t xml:space="preserve">The </w:t>
+      </w:r>
+      <w:r>
+        <w:rPr>
+          <w:color w:val="0000FF"/>
+        </w:rPr>
+        <w:t xml:space="preserve">DoOtherInfo function </w:t>
+      </w:r>
+      <w:r>
+        <w:t>provides additional details about the selected device, including driver version, technology type, and capabilities related to clipping and rasterization.</w:t>
+      </w:r>
+    </w:p>
+    <w:p>
+      <w:pPr>
+        <w:rPr>
+          <w14:textOutline w14:w="9525" w14:cap="rnd" w14:cmpd="sng" w14:algn="ctr">
+            <w14:solidFill>
+              <w14:srgbClr w14:val="00B050"/>
+            </w14:solidFill>
+            <w14:prstDash w14:val="solid"/>
+            <w14:bevel/>
+          </w14:textOutline>
+        </w:rPr>
+      </w:pPr>
+    </w:p>
+    <w:p>
+      <w:pPr>
+        <w:rPr>
+          <w14:textOutline w14:w="9525" w14:cap="rnd" w14:cmpd="sng" w14:algn="ctr">
+            <w14:solidFill>
+              <w14:srgbClr w14:val="00B050"/>
+            </w14:solidFill>
+            <w14:prstDash w14:val="solid"/>
+            <w14:bevel/>
+          </w14:textOutline>
+        </w:rPr>
+      </w:pPr>
+      <w:r>
+        <w:rPr>
+          <w14:textOutline w14:w="9525" w14:cap="rnd" w14:cmpd="sng" w14:algn="ctr">
+            <w14:solidFill>
+              <w14:srgbClr w14:val="00B050"/>
+            </w14:solidFill>
+            <w14:prstDash w14:val="solid"/>
+            <w14:bevel/>
+          </w14:textOutline>
+        </w:rPr>
+        <w:lastRenderedPageBreak/>
+        <w:t>Bit-Coded Capabilities (DoBitCodedCaps):</w:t>
+      </w:r>
+    </w:p>
+    <w:p>
+      <w:r>
+        <w:t xml:space="preserve">The </w:t>
+      </w:r>
+      <w:r>
+        <w:rPr>
+          <w:color w:val="0000FF"/>
+        </w:rPr>
+        <w:t xml:space="preserve">DoBitCodedCaps function </w:t>
+      </w:r>
+      <w:r>
+        <w:t>handles bit-coded capabilities for curves, lines, polygons, and text. It interprets bit flags to determine whether specific capabilities are supported by the device.</w:t>
+      </w:r>
+    </w:p>
+    <w:p>
+      <w:pPr>
+        <w:rPr>
+          <w14:textOutline w14:w="9525" w14:cap="rnd" w14:cmpd="sng" w14:algn="ctr">
+            <w14:solidFill>
+              <w14:srgbClr w14:val="00B050"/>
+            </w14:solidFill>
+            <w14:prstDash w14:val="solid"/>
+            <w14:bevel/>
+          </w14:textOutline>
+        </w:rPr>
+      </w:pPr>
+    </w:p>
+    <w:p>
+      <w:pPr>
+        <w:rPr>
+          <w14:textOutline w14:w="9525" w14:cap="rnd" w14:cmpd="sng" w14:algn="ctr">
+            <w14:solidFill>
+              <w14:srgbClr w14:val="00B050"/>
+            </w14:solidFill>
+            <w14:prstDash w14:val="solid"/>
+            <w14:bevel/>
+          </w14:textOutline>
+        </w:rPr>
+      </w:pPr>
+      <w:r>
+        <w:rPr>
+          <w14:textOutline w14:w="9525" w14:cap="rnd" w14:cmpd="sng" w14:algn="ctr">
+            <w14:solidFill>
+              <w14:srgbClr w14:val="00B050"/>
+            </w14:solidFill>
+            <w14:prstDash w14:val="solid"/>
+            <w14:bevel/>
+          </w14:textOutline>
+        </w:rPr>
+        <w:t>Structures (BITS and bitinfo):</w:t>
+      </w:r>
+    </w:p>
+    <w:p>
+      <w:r>
+        <w:t xml:space="preserve">The </w:t>
+      </w:r>
+      <w:r>
+        <w:rPr>
+          <w:color w:val="0000FF"/>
+        </w:rPr>
+        <w:t xml:space="preserve">program defines structures (BITS and bitinfo) </w:t>
+      </w:r>
+      <w:r>
+        <w:t>to organize and store information about various capabilities, making the code more readable and maintainable.</w:t>
+      </w:r>
+    </w:p>
+    <w:p>
+      <w:pPr>
+        <w:rPr>
+          <w14:textOutline w14:w="9525" w14:cap="rnd" w14:cmpd="sng" w14:algn="ctr">
+            <w14:solidFill>
+              <w14:srgbClr w14:val="00B050"/>
+            </w14:solidFill>
+            <w14:prstDash w14:val="solid"/>
+            <w14:bevel/>
+          </w14:textOutline>
+        </w:rPr>
+      </w:pPr>
+    </w:p>
+    <w:p>
+      <w:pPr>
+        <w:rPr>
+          <w14:textOutline w14:w="9525" w14:cap="rnd" w14:cmpd="sng" w14:algn="ctr">
+            <w14:solidFill>
+              <w14:srgbClr w14:val="00B050"/>
+            </w14:solidFill>
+            <w14:prstDash w14:val="solid"/>
+            <w14:bevel/>
+          </w14:textOutline>
+        </w:rPr>
+      </w:pPr>
+      <w:r>
+        <w:rPr>
+          <w14:textOutline w14:w="9525" w14:cap="rnd" w14:cmpd="sng" w14:algn="ctr">
+            <w14:solidFill>
+              <w14:srgbClr w14:val="00B050"/>
+            </w14:solidFill>
+            <w14:prstDash w14:val="solid"/>
+            <w14:bevel/>
+          </w14:textOutline>
+        </w:rPr>
+        <w:t>Memory Management (Dynamic Allocation):</w:t>
+      </w:r>
+    </w:p>
+    <w:p>
+      <w:r>
+        <w:t xml:space="preserve">The </w:t>
+      </w:r>
+      <w:r>
+        <w:rPr>
+          <w:color w:val="0000FF"/>
+        </w:rPr>
+        <w:t xml:space="preserve">program dynamically allocates memory </w:t>
+      </w:r>
+      <w:r>
+        <w:t>to store information about printers using malloc and frees the memory using free when it is no longer needed.</w:t>
+      </w:r>
+    </w:p>
+    <w:p>
+      <w:pPr>
+        <w:rPr>
+          <w14:textOutline w14:w="9525" w14:cap="rnd" w14:cmpd="sng" w14:algn="ctr">
+            <w14:solidFill>
+              <w14:srgbClr w14:val="00B050"/>
+            </w14:solidFill>
+            <w14:prstDash w14:val="solid"/>
+            <w14:bevel/>
+          </w14:textOutline>
+        </w:rPr>
+      </w:pPr>
+    </w:p>
+    <w:p>
+      <w:pPr>
+        <w:rPr>
+          <w14:textOutline w14:w="9525" w14:cap="rnd" w14:cmpd="sng" w14:algn="ctr">
+            <w14:solidFill>
+              <w14:srgbClr w14:val="00B050"/>
+            </w14:solidFill>
+            <w14:prstDash w14:val="solid"/>
+            <w14:bevel/>
+          </w14:textOutline>
+        </w:rPr>
+      </w:pPr>
+      <w:r>
+        <w:rPr>
+          <w14:textOutline w14:w="9525" w14:cap="rnd" w14:cmpd="sng" w14:algn="ctr">
+            <w14:solidFill>
+              <w14:srgbClr w14:val="00B050"/>
+            </w14:solidFill>
+            <w14:prstDash w14:val="solid"/>
+            <w14:bevel/>
+          </w14:textOutline>
+        </w:rPr>
+        <w:t>Printing Properties (IDM_DEVMODE):</w:t>
+      </w:r>
+    </w:p>
+    <w:p>
+      <w:r>
+        <w:t xml:space="preserve">The program allows the user to </w:t>
+      </w:r>
+      <w:r>
+        <w:rPr>
+          <w:color w:val="0000FF"/>
+        </w:rPr>
+        <w:t xml:space="preserve">view printer properties </w:t>
+      </w:r>
+      <w:r>
+        <w:t>by selecting the "Properties" menu item. It calls PrinterProperties with the handle to the selected printer.</w:t>
+      </w:r>
+    </w:p>
+    <w:p>
+      <w:pPr>
+        <w:rPr>
+          <w14:textOutline w14:w="9525" w14:cap="rnd" w14:cmpd="sng" w14:algn="ctr">
+            <w14:solidFill>
+              <w14:srgbClr w14:val="00B050"/>
+            </w14:solidFill>
+            <w14:prstDash w14:val="solid"/>
+            <w14:bevel/>
+          </w14:textOutline>
+        </w:rPr>
+      </w:pPr>
+    </w:p>
+    <w:p>
+      <w:pPr>
+        <w:rPr>
+          <w14:textOutline w14:w="9525" w14:cap="rnd" w14:cmpd="sng" w14:algn="ctr">
+            <w14:solidFill>
+              <w14:srgbClr w14:val="00B050"/>
+            </w14:solidFill>
+            <w14:prstDash w14:val="solid"/>
+            <w14:bevel/>
+          </w14:textOutline>
+        </w:rPr>
+      </w:pPr>
+      <w:r>
+        <w:rPr>
+          <w14:textOutline w14:w="9525" w14:cap="rnd" w14:cmpd="sng" w14:algn="ctr">
+            <w14:solidFill>
+              <w14:srgbClr w14:val="00B050"/>
+            </w14:solidFill>
+            <w14:prstDash w14:val="solid"/>
+            <w14:bevel/>
+          </w14:textOutline>
+        </w:rPr>
+        <w:t>Cleanup (WM_DESTROY):</w:t>
+      </w:r>
+    </w:p>
+    <w:p>
+      <w:r>
+        <w:t xml:space="preserve">In the </w:t>
+      </w:r>
+      <w:r>
+        <w:rPr>
+          <w:color w:val="CC00FF"/>
+        </w:rPr>
+        <w:t>WM_DESTROY case,</w:t>
+      </w:r>
+      <w:r>
+        <w:t xml:space="preserve"> the program posts a quit message to terminate the application. Before exiting, it releases resources and cleans up by calling PostQuitMessage and returning 0.</w:t>
+      </w:r>
+    </w:p>
+    <w:p>
+      <w:r>
+        <w:t xml:space="preserve">Overall, the </w:t>
+      </w:r>
+      <w:r>
+        <w:rPr>
+          <w:color w:val="0000FF"/>
+        </w:rPr>
+        <w:t>DEVCAPS2 program</w:t>
+      </w:r>
+      <w:r>
+        <w:t xml:space="preserve"> combines a well-organized structure with Windows API calls to create a graphical interface that efficiently presents detailed information about the capabilities of the selected display or printer. </w:t>
+      </w:r>
+    </w:p>
+    <w:p>
+      <w:r>
+        <w:t xml:space="preserve">The </w:t>
+      </w:r>
+      <w:r>
+        <w:rPr>
+          <w:color w:val="0000FF"/>
+        </w:rPr>
+        <w:t xml:space="preserve">modular design </w:t>
+      </w:r>
+      <w:r>
+        <w:t>allows for easy expansion or modification of functionality related to device capabilities on the Windows platform.</w:t>
+      </w:r>
+    </w:p>
+    <w:p>
+      <w:pPr>
+        <w:pStyle w:val="ListParagraph"/>
+      </w:pPr>
+    </w:p>
     <w:sectPr>
       <w:pgSz w:w="12240" w:h="15840"/>
       <w:pgMar w:top="1440" w:right="1440" w:bottom="1440" w:left="1440" w:header="720" w:footer="720" w:gutter="0"/>
@@ -3006,7 +4274,7 @@
         <v:path o:extrusionok="f" gradientshapeok="t" o:connecttype="rect"/>
         <o:lock v:ext="edit" aspectratio="t"/>
       </v:shapetype>
-      <v:shape id="_x0000_i1181" type="#_x0000_t75" style="width:384pt;height:384pt" o:bullet="t">
+      <v:shape id="_x0000_i1249" type="#_x0000_t75" style="width:383.85pt;height:383.85pt" o:bullet="t">
         <v:imagedata r:id="rId1" o:title="Gartoon-Team-Gartoon-Devices-Computer-laptop.512"/>
       </v:shape>
     </w:pict>
@@ -3127,6 +4395,121 @@
     </w:lvl>
   </w:abstractNum>
   <w:abstractNum w:abstractNumId="1" w15:restartNumberingAfterBreak="0">
+    <w:nsid w:val="09757794"/>
+    <w:multiLevelType w:val="hybridMultilevel"/>
+    <w:tmpl w:val="5CA4841E"/>
+    <w:lvl w:ilvl="0" w:tplc="C492B162">
+      <w:start w:val="1"/>
+      <w:numFmt w:val="bullet"/>
+      <w:lvlText w:val=""/>
+      <w:lvlPicBulletId w:val="0"/>
+      <w:lvlJc w:val="left"/>
+      <w:pPr>
+        <w:ind w:left="720" w:hanging="360"/>
+      </w:pPr>
+      <w:rPr>
+        <w:rFonts w:ascii="Symbol" w:hAnsi="Symbol" w:hint="default"/>
+        <w:color w:val="auto"/>
+      </w:rPr>
+    </w:lvl>
+    <w:lvl w:ilvl="1" w:tplc="04090003" w:tentative="1">
+      <w:start w:val="1"/>
+      <w:numFmt w:val="bullet"/>
+      <w:lvlText w:val="o"/>
+      <w:lvlJc w:val="left"/>
+      <w:pPr>
+        <w:ind w:left="1440" w:hanging="360"/>
+      </w:pPr>
+      <w:rPr>
+        <w:rFonts w:ascii="Courier New" w:hAnsi="Courier New" w:cs="Courier New" w:hint="default"/>
+      </w:rPr>
+    </w:lvl>
+    <w:lvl w:ilvl="2" w:tplc="04090005" w:tentative="1">
+      <w:start w:val="1"/>
+      <w:numFmt w:val="bullet"/>
+      <w:lvlText w:val=""/>
+      <w:lvlJc w:val="left"/>
+      <w:pPr>
+        <w:ind w:left="2160" w:hanging="360"/>
+      </w:pPr>
+      <w:rPr>
+        <w:rFonts w:ascii="Wingdings" w:hAnsi="Wingdings" w:hint="default"/>
+      </w:rPr>
+    </w:lvl>
+    <w:lvl w:ilvl="3" w:tplc="04090001" w:tentative="1">
+      <w:start w:val="1"/>
+      <w:numFmt w:val="bullet"/>
+      <w:lvlText w:val=""/>
+      <w:lvlJc w:val="left"/>
+      <w:pPr>
+        <w:ind w:left="2880" w:hanging="360"/>
+      </w:pPr>
+      <w:rPr>
+        <w:rFonts w:ascii="Symbol" w:hAnsi="Symbol" w:hint="default"/>
+      </w:rPr>
+    </w:lvl>
+    <w:lvl w:ilvl="4" w:tplc="04090003" w:tentative="1">
+      <w:start w:val="1"/>
+      <w:numFmt w:val="bullet"/>
+      <w:lvlText w:val="o"/>
+      <w:lvlJc w:val="left"/>
+      <w:pPr>
+        <w:ind w:left="3600" w:hanging="360"/>
+      </w:pPr>
+      <w:rPr>
+        <w:rFonts w:ascii="Courier New" w:hAnsi="Courier New" w:cs="Courier New" w:hint="default"/>
+      </w:rPr>
+    </w:lvl>
+    <w:lvl w:ilvl="5" w:tplc="04090005" w:tentative="1">
+      <w:start w:val="1"/>
+      <w:numFmt w:val="bullet"/>
+      <w:lvlText w:val=""/>
+      <w:lvlJc w:val="left"/>
+      <w:pPr>
+        <w:ind w:left="4320" w:hanging="360"/>
+      </w:pPr>
+      <w:rPr>
+        <w:rFonts w:ascii="Wingdings" w:hAnsi="Wingdings" w:hint="default"/>
+      </w:rPr>
+    </w:lvl>
+    <w:lvl w:ilvl="6" w:tplc="04090001" w:tentative="1">
+      <w:start w:val="1"/>
+      <w:numFmt w:val="bullet"/>
+      <w:lvlText w:val=""/>
+      <w:lvlJc w:val="left"/>
+      <w:pPr>
+        <w:ind w:left="5040" w:hanging="360"/>
+      </w:pPr>
+      <w:rPr>
+        <w:rFonts w:ascii="Symbol" w:hAnsi="Symbol" w:hint="default"/>
+      </w:rPr>
+    </w:lvl>
+    <w:lvl w:ilvl="7" w:tplc="04090003" w:tentative="1">
+      <w:start w:val="1"/>
+      <w:numFmt w:val="bullet"/>
+      <w:lvlText w:val="o"/>
+      <w:lvlJc w:val="left"/>
+      <w:pPr>
+        <w:ind w:left="5760" w:hanging="360"/>
+      </w:pPr>
+      <w:rPr>
+        <w:rFonts w:ascii="Courier New" w:hAnsi="Courier New" w:cs="Courier New" w:hint="default"/>
+      </w:rPr>
+    </w:lvl>
+    <w:lvl w:ilvl="8" w:tplc="04090005" w:tentative="1">
+      <w:start w:val="1"/>
+      <w:numFmt w:val="bullet"/>
+      <w:lvlText w:val=""/>
+      <w:lvlJc w:val="left"/>
+      <w:pPr>
+        <w:ind w:left="6480" w:hanging="360"/>
+      </w:pPr>
+      <w:rPr>
+        <w:rFonts w:ascii="Wingdings" w:hAnsi="Wingdings" w:hint="default"/>
+      </w:rPr>
+    </w:lvl>
+  </w:abstractNum>
+  <w:abstractNum w:abstractNumId="2" w15:restartNumberingAfterBreak="0">
     <w:nsid w:val="0E296EA0"/>
     <w:multiLevelType w:val="hybridMultilevel"/>
     <w:tmpl w:val="6C2A2476"/>
@@ -3239,7 +4622,7 @@
       </w:rPr>
     </w:lvl>
   </w:abstractNum>
-  <w:abstractNum w:abstractNumId="2" w15:restartNumberingAfterBreak="0">
+  <w:abstractNum w:abstractNumId="3" w15:restartNumberingAfterBreak="0">
     <w:nsid w:val="1260322B"/>
     <w:multiLevelType w:val="hybridMultilevel"/>
     <w:tmpl w:val="9B628DFA"/>
@@ -3354,7 +4737,7 @@
       </w:rPr>
     </w:lvl>
   </w:abstractNum>
-  <w:abstractNum w:abstractNumId="3" w15:restartNumberingAfterBreak="0">
+  <w:abstractNum w:abstractNumId="4" w15:restartNumberingAfterBreak="0">
     <w:nsid w:val="207C5D26"/>
     <w:multiLevelType w:val="hybridMultilevel"/>
     <w:tmpl w:val="807A43E6"/>
@@ -3469,7 +4852,7 @@
       </w:rPr>
     </w:lvl>
   </w:abstractNum>
-  <w:abstractNum w:abstractNumId="4" w15:restartNumberingAfterBreak="0">
+  <w:abstractNum w:abstractNumId="5" w15:restartNumberingAfterBreak="0">
     <w:nsid w:val="23E70F72"/>
     <w:multiLevelType w:val="hybridMultilevel"/>
     <w:tmpl w:val="837EE30C"/>
@@ -3584,7 +4967,7 @@
       </w:rPr>
     </w:lvl>
   </w:abstractNum>
-  <w:abstractNum w:abstractNumId="5" w15:restartNumberingAfterBreak="0">
+  <w:abstractNum w:abstractNumId="6" w15:restartNumberingAfterBreak="0">
     <w:nsid w:val="24D83316"/>
     <w:multiLevelType w:val="hybridMultilevel"/>
     <w:tmpl w:val="373C7520"/>
@@ -3699,7 +5082,7 @@
       </w:rPr>
     </w:lvl>
   </w:abstractNum>
-  <w:abstractNum w:abstractNumId="6" w15:restartNumberingAfterBreak="0">
+  <w:abstractNum w:abstractNumId="7" w15:restartNumberingAfterBreak="0">
     <w:nsid w:val="25AE3DB0"/>
     <w:multiLevelType w:val="hybridMultilevel"/>
     <w:tmpl w:val="A880C5E4"/>
@@ -3814,7 +5197,121 @@
       </w:rPr>
     </w:lvl>
   </w:abstractNum>
-  <w:abstractNum w:abstractNumId="7" w15:restartNumberingAfterBreak="0">
+  <w:abstractNum w:abstractNumId="8" w15:restartNumberingAfterBreak="0">
+    <w:nsid w:val="2C2F50FA"/>
+    <w:multiLevelType w:val="hybridMultilevel"/>
+    <w:tmpl w:val="8D70A0AA"/>
+    <w:lvl w:ilvl="0" w:tplc="0409000B">
+      <w:start w:val="1"/>
+      <w:numFmt w:val="bullet"/>
+      <w:lvlText w:val=""/>
+      <w:lvlJc w:val="left"/>
+      <w:pPr>
+        <w:ind w:left="720" w:hanging="360"/>
+      </w:pPr>
+      <w:rPr>
+        <w:rFonts w:ascii="Wingdings" w:hAnsi="Wingdings" w:hint="default"/>
+        <w:color w:val="auto"/>
+      </w:rPr>
+    </w:lvl>
+    <w:lvl w:ilvl="1" w:tplc="04090003" w:tentative="1">
+      <w:start w:val="1"/>
+      <w:numFmt w:val="bullet"/>
+      <w:lvlText w:val="o"/>
+      <w:lvlJc w:val="left"/>
+      <w:pPr>
+        <w:ind w:left="1440" w:hanging="360"/>
+      </w:pPr>
+      <w:rPr>
+        <w:rFonts w:ascii="Courier New" w:hAnsi="Courier New" w:cs="Courier New" w:hint="default"/>
+      </w:rPr>
+    </w:lvl>
+    <w:lvl w:ilvl="2" w:tplc="04090005" w:tentative="1">
+      <w:start w:val="1"/>
+      <w:numFmt w:val="bullet"/>
+      <w:lvlText w:val=""/>
+      <w:lvlJc w:val="left"/>
+      <w:pPr>
+        <w:ind w:left="2160" w:hanging="360"/>
+      </w:pPr>
+      <w:rPr>
+        <w:rFonts w:ascii="Wingdings" w:hAnsi="Wingdings" w:hint="default"/>
+      </w:rPr>
+    </w:lvl>
+    <w:lvl w:ilvl="3" w:tplc="04090001" w:tentative="1">
+      <w:start w:val="1"/>
+      <w:numFmt w:val="bullet"/>
+      <w:lvlText w:val=""/>
+      <w:lvlJc w:val="left"/>
+      <w:pPr>
+        <w:ind w:left="2880" w:hanging="360"/>
+      </w:pPr>
+      <w:rPr>
+        <w:rFonts w:ascii="Symbol" w:hAnsi="Symbol" w:hint="default"/>
+      </w:rPr>
+    </w:lvl>
+    <w:lvl w:ilvl="4" w:tplc="04090003" w:tentative="1">
+      <w:start w:val="1"/>
+      <w:numFmt w:val="bullet"/>
+      <w:lvlText w:val="o"/>
+      <w:lvlJc w:val="left"/>
+      <w:pPr>
+        <w:ind w:left="3600" w:hanging="360"/>
+      </w:pPr>
+      <w:rPr>
+        <w:rFonts w:ascii="Courier New" w:hAnsi="Courier New" w:cs="Courier New" w:hint="default"/>
+      </w:rPr>
+    </w:lvl>
+    <w:lvl w:ilvl="5" w:tplc="04090005" w:tentative="1">
+      <w:start w:val="1"/>
+      <w:numFmt w:val="bullet"/>
+      <w:lvlText w:val=""/>
+      <w:lvlJc w:val="left"/>
+      <w:pPr>
+        <w:ind w:left="4320" w:hanging="360"/>
+      </w:pPr>
+      <w:rPr>
+        <w:rFonts w:ascii="Wingdings" w:hAnsi="Wingdings" w:hint="default"/>
+      </w:rPr>
+    </w:lvl>
+    <w:lvl w:ilvl="6" w:tplc="04090001" w:tentative="1">
+      <w:start w:val="1"/>
+      <w:numFmt w:val="bullet"/>
+      <w:lvlText w:val=""/>
+      <w:lvlJc w:val="left"/>
+      <w:pPr>
+        <w:ind w:left="5040" w:hanging="360"/>
+      </w:pPr>
+      <w:rPr>
+        <w:rFonts w:ascii="Symbol" w:hAnsi="Symbol" w:hint="default"/>
+      </w:rPr>
+    </w:lvl>
+    <w:lvl w:ilvl="7" w:tplc="04090003" w:tentative="1">
+      <w:start w:val="1"/>
+      <w:numFmt w:val="bullet"/>
+      <w:lvlText w:val="o"/>
+      <w:lvlJc w:val="left"/>
+      <w:pPr>
+        <w:ind w:left="5760" w:hanging="360"/>
+      </w:pPr>
+      <w:rPr>
+        <w:rFonts w:ascii="Courier New" w:hAnsi="Courier New" w:cs="Courier New" w:hint="default"/>
+      </w:rPr>
+    </w:lvl>
+    <w:lvl w:ilvl="8" w:tplc="04090005" w:tentative="1">
+      <w:start w:val="1"/>
+      <w:numFmt w:val="bullet"/>
+      <w:lvlText w:val=""/>
+      <w:lvlJc w:val="left"/>
+      <w:pPr>
+        <w:ind w:left="6480" w:hanging="360"/>
+      </w:pPr>
+      <w:rPr>
+        <w:rFonts w:ascii="Wingdings" w:hAnsi="Wingdings" w:hint="default"/>
+      </w:rPr>
+    </w:lvl>
+  </w:abstractNum>
+  <w:abstractNum w:abstractNumId="9" w15:restartNumberingAfterBreak="0">
     <w:nsid w:val="2CF326E9"/>
     <w:multiLevelType w:val="hybridMultilevel"/>
     <w:tmpl w:val="DE9EF850"/>
@@ -3929,7 +5426,7 @@
       </w:rPr>
     </w:lvl>
   </w:abstractNum>
-  <w:abstractNum w:abstractNumId="8" w15:restartNumberingAfterBreak="0">
+  <w:abstractNum w:abstractNumId="10" w15:restartNumberingAfterBreak="0">
     <w:nsid w:val="2E8F6D8A"/>
     <w:multiLevelType w:val="hybridMultilevel"/>
     <w:tmpl w:val="45DA275E"/>
@@ -4044,7 +5541,7 @@
       </w:rPr>
     </w:lvl>
   </w:abstractNum>
-  <w:abstractNum w:abstractNumId="9" w15:restartNumberingAfterBreak="0">
+  <w:abstractNum w:abstractNumId="11" w15:restartNumberingAfterBreak="0">
     <w:nsid w:val="34EB4AC9"/>
     <w:multiLevelType w:val="hybridMultilevel"/>
     <w:tmpl w:val="8E027450"/>
@@ -4159,7 +5656,7 @@
       </w:rPr>
     </w:lvl>
   </w:abstractNum>
-  <w:abstractNum w:abstractNumId="10" w15:restartNumberingAfterBreak="0">
+  <w:abstractNum w:abstractNumId="12" w15:restartNumberingAfterBreak="0">
     <w:nsid w:val="46AD2E5F"/>
     <w:multiLevelType w:val="hybridMultilevel"/>
     <w:tmpl w:val="75826656"/>
@@ -4274,7 +5771,7 @@
       </w:rPr>
     </w:lvl>
   </w:abstractNum>
-  <w:abstractNum w:abstractNumId="11" w15:restartNumberingAfterBreak="0">
+  <w:abstractNum w:abstractNumId="13" w15:restartNumberingAfterBreak="0">
     <w:nsid w:val="4BD27D57"/>
     <w:multiLevelType w:val="hybridMultilevel"/>
     <w:tmpl w:val="B2D2BDE4"/>
@@ -4389,7 +5886,7 @@
       </w:rPr>
     </w:lvl>
   </w:abstractNum>
-  <w:abstractNum w:abstractNumId="12" w15:restartNumberingAfterBreak="0">
+  <w:abstractNum w:abstractNumId="14" w15:restartNumberingAfterBreak="0">
     <w:nsid w:val="4D934FEB"/>
     <w:multiLevelType w:val="hybridMultilevel"/>
     <w:tmpl w:val="709EFB76"/>
@@ -4504,7 +6001,122 @@
       </w:rPr>
     </w:lvl>
   </w:abstractNum>
-  <w:abstractNum w:abstractNumId="13" w15:restartNumberingAfterBreak="0">
+  <w:abstractNum w:abstractNumId="15" w15:restartNumberingAfterBreak="0">
+    <w:nsid w:val="4E7E7C86"/>
+    <w:multiLevelType w:val="hybridMultilevel"/>
+    <w:tmpl w:val="CF2A322A"/>
+    <w:lvl w:ilvl="0" w:tplc="C492B162">
+      <w:start w:val="1"/>
+      <w:numFmt w:val="bullet"/>
+      <w:lvlText w:val=""/>
+      <w:lvlPicBulletId w:val="0"/>
+      <w:lvlJc w:val="left"/>
+      <w:pPr>
+        <w:ind w:left="720" w:hanging="360"/>
+      </w:pPr>
+      <w:rPr>
+        <w:rFonts w:ascii="Symbol" w:hAnsi="Symbol" w:hint="default"/>
+        <w:color w:val="auto"/>
+      </w:rPr>
+    </w:lvl>
+    <w:lvl w:ilvl="1" w:tplc="04090003" w:tentative="1">
+      <w:start w:val="1"/>
+      <w:numFmt w:val="bullet"/>
+      <w:lvlText w:val="o"/>
+      <w:lvlJc w:val="left"/>
+      <w:pPr>
+        <w:ind w:left="1440" w:hanging="360"/>
+      </w:pPr>
+      <w:rPr>
+        <w:rFonts w:ascii="Courier New" w:hAnsi="Courier New" w:cs="Courier New" w:hint="default"/>
+      </w:rPr>
+    </w:lvl>
+    <w:lvl w:ilvl="2" w:tplc="04090005" w:tentative="1">
+      <w:start w:val="1"/>
+      <w:numFmt w:val="bullet"/>
+      <w:lvlText w:val=""/>
+      <w:lvlJc w:val="left"/>
+      <w:pPr>
+        <w:ind w:left="2160" w:hanging="360"/>
+      </w:pPr>
+      <w:rPr>
+        <w:rFonts w:ascii="Wingdings" w:hAnsi="Wingdings" w:hint="default"/>
+      </w:rPr>
+    </w:lvl>
+    <w:lvl w:ilvl="3" w:tplc="04090001" w:tentative="1">
+      <w:start w:val="1"/>
+      <w:numFmt w:val="bullet"/>
+      <w:lvlText w:val=""/>
+      <w:lvlJc w:val="left"/>
+      <w:pPr>
+        <w:ind w:left="2880" w:hanging="360"/>
+      </w:pPr>
+      <w:rPr>
+        <w:rFonts w:ascii="Symbol" w:hAnsi="Symbol" w:hint="default"/>
+      </w:rPr>
+    </w:lvl>
+    <w:lvl w:ilvl="4" w:tplc="04090003" w:tentative="1">
+      <w:start w:val="1"/>
+      <w:numFmt w:val="bullet"/>
+      <w:lvlText w:val="o"/>
+      <w:lvlJc w:val="left"/>
+      <w:pPr>
+        <w:ind w:left="3600" w:hanging="360"/>
+      </w:pPr>
+      <w:rPr>
+        <w:rFonts w:ascii="Courier New" w:hAnsi="Courier New" w:cs="Courier New" w:hint="default"/>
+      </w:rPr>
+    </w:lvl>
+    <w:lvl w:ilvl="5" w:tplc="04090005" w:tentative="1">
+      <w:start w:val="1"/>
+      <w:numFmt w:val="bullet"/>
+      <w:lvlText w:val=""/>
+      <w:lvlJc w:val="left"/>
+      <w:pPr>
+        <w:ind w:left="4320" w:hanging="360"/>
+      </w:pPr>
+      <w:rPr>
+        <w:rFonts w:ascii="Wingdings" w:hAnsi="Wingdings" w:hint="default"/>
+      </w:rPr>
+    </w:lvl>
+    <w:lvl w:ilvl="6" w:tplc="04090001" w:tentative="1">
+      <w:start w:val="1"/>
+      <w:numFmt w:val="bullet"/>
+      <w:lvlText w:val=""/>
+      <w:lvlJc w:val="left"/>
+      <w:pPr>
+        <w:ind w:left="5040" w:hanging="360"/>
+      </w:pPr>
+      <w:rPr>
+        <w:rFonts w:ascii="Symbol" w:hAnsi="Symbol" w:hint="default"/>
+      </w:rPr>
+    </w:lvl>
+    <w:lvl w:ilvl="7" w:tplc="04090003" w:tentative="1">
+      <w:start w:val="1"/>
+      <w:numFmt w:val="bullet"/>
+      <w:lvlText w:val="o"/>
+      <w:lvlJc w:val="left"/>
+      <w:pPr>
+        <w:ind w:left="5760" w:hanging="360"/>
+      </w:pPr>
+      <w:rPr>
+        <w:rFonts w:ascii="Courier New" w:hAnsi="Courier New" w:cs="Courier New" w:hint="default"/>
+      </w:rPr>
+    </w:lvl>
+    <w:lvl w:ilvl="8" w:tplc="04090005" w:tentative="1">
+      <w:start w:val="1"/>
+      <w:numFmt w:val="bullet"/>
+      <w:lvlText w:val=""/>
+      <w:lvlJc w:val="left"/>
+      <w:pPr>
+        <w:ind w:left="6480" w:hanging="360"/>
+      </w:pPr>
+      <w:rPr>
+        <w:rFonts w:ascii="Wingdings" w:hAnsi="Wingdings" w:hint="default"/>
+      </w:rPr>
+    </w:lvl>
+  </w:abstractNum>
+  <w:abstractNum w:abstractNumId="16" w15:restartNumberingAfterBreak="0">
     <w:nsid w:val="55456DFC"/>
     <w:multiLevelType w:val="hybridMultilevel"/>
     <w:tmpl w:val="4D8454AA"/>
@@ -4619,7 +6231,7 @@
       </w:rPr>
     </w:lvl>
   </w:abstractNum>
-  <w:abstractNum w:abstractNumId="14" w15:restartNumberingAfterBreak="0">
+  <w:abstractNum w:abstractNumId="17" w15:restartNumberingAfterBreak="0">
     <w:nsid w:val="58883148"/>
     <w:multiLevelType w:val="hybridMultilevel"/>
     <w:tmpl w:val="B0B4964A"/>
@@ -4734,7 +6346,7 @@
       </w:rPr>
     </w:lvl>
   </w:abstractNum>
-  <w:abstractNum w:abstractNumId="15" w15:restartNumberingAfterBreak="0">
+  <w:abstractNum w:abstractNumId="18" w15:restartNumberingAfterBreak="0">
     <w:nsid w:val="5EE40859"/>
     <w:multiLevelType w:val="hybridMultilevel"/>
     <w:tmpl w:val="DA78B38A"/>
@@ -4849,7 +6461,7 @@
       </w:rPr>
     </w:lvl>
   </w:abstractNum>
-  <w:abstractNum w:abstractNumId="16" w15:restartNumberingAfterBreak="0">
+  <w:abstractNum w:abstractNumId="19" w15:restartNumberingAfterBreak="0">
     <w:nsid w:val="61A36CDF"/>
     <w:multiLevelType w:val="hybridMultilevel"/>
     <w:tmpl w:val="EC447B4C"/>
@@ -4964,7 +6576,235 @@
       </w:rPr>
     </w:lvl>
   </w:abstractNum>
-  <w:abstractNum w:abstractNumId="17" w15:restartNumberingAfterBreak="0">
+  <w:abstractNum w:abstractNumId="20" w15:restartNumberingAfterBreak="0">
+    <w:nsid w:val="64EF781E"/>
+    <w:multiLevelType w:val="hybridMultilevel"/>
+    <w:tmpl w:val="C7B02334"/>
+    <w:lvl w:ilvl="0" w:tplc="0409000B">
+      <w:start w:val="1"/>
+      <w:numFmt w:val="bullet"/>
+      <w:lvlText w:val=""/>
+      <w:lvlJc w:val="left"/>
+      <w:pPr>
+        <w:ind w:left="720" w:hanging="360"/>
+      </w:pPr>
+      <w:rPr>
+        <w:rFonts w:ascii="Wingdings" w:hAnsi="Wingdings" w:hint="default"/>
+      </w:rPr>
+    </w:lvl>
+    <w:lvl w:ilvl="1" w:tplc="04090003" w:tentative="1">
+      <w:start w:val="1"/>
+      <w:numFmt w:val="bullet"/>
+      <w:lvlText w:val="o"/>
+      <w:lvlJc w:val="left"/>
+      <w:pPr>
+        <w:ind w:left="1440" w:hanging="360"/>
+      </w:pPr>
+      <w:rPr>
+        <w:rFonts w:ascii="Courier New" w:hAnsi="Courier New" w:cs="Courier New" w:hint="default"/>
+      </w:rPr>
+    </w:lvl>
+    <w:lvl w:ilvl="2" w:tplc="04090005" w:tentative="1">
+      <w:start w:val="1"/>
+      <w:numFmt w:val="bullet"/>
+      <w:lvlText w:val=""/>
+      <w:lvlJc w:val="left"/>
+      <w:pPr>
+        <w:ind w:left="2160" w:hanging="360"/>
+      </w:pPr>
+      <w:rPr>
+        <w:rFonts w:ascii="Wingdings" w:hAnsi="Wingdings" w:hint="default"/>
+      </w:rPr>
+    </w:lvl>
+    <w:lvl w:ilvl="3" w:tplc="04090001" w:tentative="1">
+      <w:start w:val="1"/>
+      <w:numFmt w:val="bullet"/>
+      <w:lvlText w:val=""/>
+      <w:lvlJc w:val="left"/>
+      <w:pPr>
+        <w:ind w:left="2880" w:hanging="360"/>
+      </w:pPr>
+      <w:rPr>
+        <w:rFonts w:ascii="Symbol" w:hAnsi="Symbol" w:hint="default"/>
+      </w:rPr>
+    </w:lvl>
+    <w:lvl w:ilvl="4" w:tplc="04090003" w:tentative="1">
+      <w:start w:val="1"/>
+      <w:numFmt w:val="bullet"/>
+      <w:lvlText w:val="o"/>
+      <w:lvlJc w:val="left"/>
+      <w:pPr>
+        <w:ind w:left="3600" w:hanging="360"/>
+      </w:pPr>
+      <w:rPr>
+        <w:rFonts w:ascii="Courier New" w:hAnsi="Courier New" w:cs="Courier New" w:hint="default"/>
+      </w:rPr>
+    </w:lvl>
+    <w:lvl w:ilvl="5" w:tplc="04090005" w:tentative="1">
+      <w:start w:val="1"/>
+      <w:numFmt w:val="bullet"/>
+      <w:lvlText w:val=""/>
+      <w:lvlJc w:val="left"/>
+      <w:pPr>
+        <w:ind w:left="4320" w:hanging="360"/>
+      </w:pPr>
+      <w:rPr>
+        <w:rFonts w:ascii="Wingdings" w:hAnsi="Wingdings" w:hint="default"/>
+      </w:rPr>
+    </w:lvl>
+    <w:lvl w:ilvl="6" w:tplc="04090001" w:tentative="1">
+      <w:start w:val="1"/>
+      <w:numFmt w:val="bullet"/>
+      <w:lvlText w:val=""/>
+      <w:lvlJc w:val="left"/>
+      <w:pPr>
+        <w:ind w:left="5040" w:hanging="360"/>
+      </w:pPr>
+      <w:rPr>
+        <w:rFonts w:ascii="Symbol" w:hAnsi="Symbol" w:hint="default"/>
+      </w:rPr>
+    </w:lvl>
+    <w:lvl w:ilvl="7" w:tplc="04090003" w:tentative="1">
+      <w:start w:val="1"/>
+      <w:numFmt w:val="bullet"/>
+      <w:lvlText w:val="o"/>
+      <w:lvlJc w:val="left"/>
+      <w:pPr>
+        <w:ind w:left="5760" w:hanging="360"/>
+      </w:pPr>
+      <w:rPr>
+        <w:rFonts w:ascii="Courier New" w:hAnsi="Courier New" w:cs="Courier New" w:hint="default"/>
+      </w:rPr>
+    </w:lvl>
+    <w:lvl w:ilvl="8" w:tplc="04090005" w:tentative="1">
+      <w:start w:val="1"/>
+      <w:numFmt w:val="bullet"/>
+      <w:lvlText w:val=""/>
+      <w:lvlJc w:val="left"/>
+      <w:pPr>
+        <w:ind w:left="6480" w:hanging="360"/>
+      </w:pPr>
+      <w:rPr>
+        <w:rFonts w:ascii="Wingdings" w:hAnsi="Wingdings" w:hint="default"/>
+      </w:rPr>
+    </w:lvl>
+  </w:abstractNum>
+  <w:abstractNum w:abstractNumId="21" w15:restartNumberingAfterBreak="0">
+    <w:nsid w:val="654B3CF3"/>
+    <w:multiLevelType w:val="hybridMultilevel"/>
+    <w:tmpl w:val="F864C506"/>
+    <w:lvl w:ilvl="0" w:tplc="C492B162">
+      <w:start w:val="1"/>
+      <w:numFmt w:val="bullet"/>
+      <w:lvlText w:val=""/>
+      <w:lvlPicBulletId w:val="0"/>
+      <w:lvlJc w:val="left"/>
+      <w:pPr>
+        <w:ind w:left="720" w:hanging="360"/>
+      </w:pPr>
+      <w:rPr>
+        <w:rFonts w:ascii="Symbol" w:hAnsi="Symbol" w:hint="default"/>
+        <w:color w:val="auto"/>
+      </w:rPr>
+    </w:lvl>
+    <w:lvl w:ilvl="1" w:tplc="04090003" w:tentative="1">
+      <w:start w:val="1"/>
+      <w:numFmt w:val="bullet"/>
+      <w:lvlText w:val="o"/>
+      <w:lvlJc w:val="left"/>
+      <w:pPr>
+        <w:ind w:left="1440" w:hanging="360"/>
+      </w:pPr>
+      <w:rPr>
+        <w:rFonts w:ascii="Courier New" w:hAnsi="Courier New" w:cs="Courier New" w:hint="default"/>
+      </w:rPr>
+    </w:lvl>
+    <w:lvl w:ilvl="2" w:tplc="04090005" w:tentative="1">
+      <w:start w:val="1"/>
+      <w:numFmt w:val="bullet"/>
+      <w:lvlText w:val=""/>
+      <w:lvlJc w:val="left"/>
+      <w:pPr>
+        <w:ind w:left="2160" w:hanging="360"/>
+      </w:pPr>
+      <w:rPr>
+        <w:rFonts w:ascii="Wingdings" w:hAnsi="Wingdings" w:hint="default"/>
+      </w:rPr>
+    </w:lvl>
+    <w:lvl w:ilvl="3" w:tplc="04090001" w:tentative="1">
+      <w:start w:val="1"/>
+      <w:numFmt w:val="bullet"/>
+      <w:lvlText w:val=""/>
+      <w:lvlJc w:val="left"/>
+      <w:pPr>
+        <w:ind w:left="2880" w:hanging="360"/>
+      </w:pPr>
+      <w:rPr>
+        <w:rFonts w:ascii="Symbol" w:hAnsi="Symbol" w:hint="default"/>
+      </w:rPr>
+    </w:lvl>
+    <w:lvl w:ilvl="4" w:tplc="04090003" w:tentative="1">
+      <w:start w:val="1"/>
+      <w:numFmt w:val="bullet"/>
+      <w:lvlText w:val="o"/>
+      <w:lvlJc w:val="left"/>
+      <w:pPr>
+        <w:ind w:left="3600" w:hanging="360"/>
+      </w:pPr>
+      <w:rPr>
+        <w:rFonts w:ascii="Courier New" w:hAnsi="Courier New" w:cs="Courier New" w:hint="default"/>
+      </w:rPr>
+    </w:lvl>
+    <w:lvl w:ilvl="5" w:tplc="04090005" w:tentative="1">
+      <w:start w:val="1"/>
+      <w:numFmt w:val="bullet"/>
+      <w:lvlText w:val=""/>
+      <w:lvlJc w:val="left"/>
+      <w:pPr>
+        <w:ind w:left="4320" w:hanging="360"/>
+      </w:pPr>
+      <w:rPr>
+        <w:rFonts w:ascii="Wingdings" w:hAnsi="Wingdings" w:hint="default"/>
+      </w:rPr>
+    </w:lvl>
+    <w:lvl w:ilvl="6" w:tplc="04090001" w:tentative="1">
+      <w:start w:val="1"/>
+      <w:numFmt w:val="bullet"/>
+      <w:lvlText w:val=""/>
+      <w:lvlJc w:val="left"/>
+      <w:pPr>
+        <w:ind w:left="5040" w:hanging="360"/>
+      </w:pPr>
+      <w:rPr>
+        <w:rFonts w:ascii="Symbol" w:hAnsi="Symbol" w:hint="default"/>
+      </w:rPr>
+    </w:lvl>
+    <w:lvl w:ilvl="7" w:tplc="04090003" w:tentative="1">
+      <w:start w:val="1"/>
+      <w:numFmt w:val="bullet"/>
+      <w:lvlText w:val="o"/>
+      <w:lvlJc w:val="left"/>
+      <w:pPr>
+        <w:ind w:left="5760" w:hanging="360"/>
+      </w:pPr>
+      <w:rPr>
+        <w:rFonts w:ascii="Courier New" w:hAnsi="Courier New" w:cs="Courier New" w:hint="default"/>
+      </w:rPr>
+    </w:lvl>
+    <w:lvl w:ilvl="8" w:tplc="04090005" w:tentative="1">
+      <w:start w:val="1"/>
+      <w:numFmt w:val="bullet"/>
+      <w:lvlText w:val=""/>
+      <w:lvlJc w:val="left"/>
+      <w:pPr>
+        <w:ind w:left="6480" w:hanging="360"/>
+      </w:pPr>
+      <w:rPr>
+        <w:rFonts w:ascii="Wingdings" w:hAnsi="Wingdings" w:hint="default"/>
+      </w:rPr>
+    </w:lvl>
+  </w:abstractNum>
+  <w:abstractNum w:abstractNumId="22" w15:restartNumberingAfterBreak="0">
     <w:nsid w:val="66C15610"/>
     <w:multiLevelType w:val="hybridMultilevel"/>
     <w:tmpl w:val="C894619E"/>
@@ -5079,7 +6919,7 @@
       </w:rPr>
     </w:lvl>
   </w:abstractNum>
-  <w:abstractNum w:abstractNumId="18" w15:restartNumberingAfterBreak="0">
+  <w:abstractNum w:abstractNumId="23" w15:restartNumberingAfterBreak="0">
     <w:nsid w:val="768F0B92"/>
     <w:multiLevelType w:val="hybridMultilevel"/>
     <w:tmpl w:val="0DBC638A"/>
@@ -5195,61 +7035,76 @@
     </w:lvl>
   </w:abstractNum>
   <w:num w:numId="1">
-    <w:abstractNumId w:val="1"/>
+    <w:abstractNumId w:val="2"/>
   </w:num>
   <w:num w:numId="2">
+    <w:abstractNumId w:val="16"/>
+  </w:num>
+  <w:num w:numId="3">
+    <w:abstractNumId w:val="23"/>
+  </w:num>
+  <w:num w:numId="4">
+    <w:abstractNumId w:val="11"/>
+  </w:num>
+  <w:num w:numId="5">
+    <w:abstractNumId w:val="22"/>
+  </w:num>
+  <w:num w:numId="6">
+    <w:abstractNumId w:val="18"/>
+  </w:num>
+  <w:num w:numId="7">
+    <w:abstractNumId w:val="7"/>
+  </w:num>
+  <w:num w:numId="8">
+    <w:abstractNumId w:val="12"/>
+  </w:num>
+  <w:num w:numId="9">
     <w:abstractNumId w:val="13"/>
   </w:num>
-  <w:num w:numId="3">
-    <w:abstractNumId w:val="18"/>
+  <w:num w:numId="10">
+    <w:abstractNumId w:val="6"/>
   </w:num>
-  <w:num w:numId="4">
-    <w:abstractNumId w:val="9"/>
+  <w:num w:numId="11">
+    <w:abstractNumId w:val="10"/>
   </w:num>
-  <w:num w:numId="5">
+  <w:num w:numId="12">
+    <w:abstractNumId w:val="5"/>
+  </w:num>
+  <w:num w:numId="13">
     <w:abstractNumId w:val="17"/>
   </w:num>
-  <w:num w:numId="6">
-    <w:abstractNumId w:val="15"/>
+  <w:num w:numId="14">
+    <w:abstractNumId w:val="19"/>
   </w:num>
-  <w:num w:numId="7">
-    <w:abstractNumId w:val="6"/>
-  </w:num>
-  <w:num w:numId="8">
-    <w:abstractNumId w:val="10"/>
-  </w:num>
-  <w:num w:numId="9">
-    <w:abstractNumId w:val="11"/>
-  </w:num>
-  <w:num w:numId="10">
-    <w:abstractNumId w:val="5"/>
-  </w:num>
-  <w:num w:numId="11">
-    <w:abstractNumId w:val="8"/>
-  </w:num>
-  <w:num w:numId="12">
+  <w:num w:numId="15">
     <w:abstractNumId w:val="4"/>
   </w:num>
-  <w:num w:numId="13">
+  <w:num w:numId="16">
     <w:abstractNumId w:val="14"/>
-  </w:num>
-  <w:num w:numId="14">
-    <w:abstractNumId w:val="16"/>
-  </w:num>
-  <w:num w:numId="15">
-    <w:abstractNumId w:val="3"/>
-  </w:num>
-  <w:num w:numId="16">
-    <w:abstractNumId w:val="12"/>
   </w:num>
   <w:num w:numId="17">
     <w:abstractNumId w:val="0"/>
   </w:num>
   <w:num w:numId="18">
-    <w:abstractNumId w:val="2"/>
+    <w:abstractNumId w:val="3"/>
   </w:num>
   <w:num w:numId="19">
-    <w:abstractNumId w:val="7"/>
+    <w:abstractNumId w:val="9"/>
+  </w:num>
+  <w:num w:numId="20">
+    <w:abstractNumId w:val="21"/>
+  </w:num>
+  <w:num w:numId="21">
+    <w:abstractNumId w:val="8"/>
+  </w:num>
+  <w:num w:numId="22">
+    <w:abstractNumId w:val="20"/>
+  </w:num>
+  <w:num w:numId="23">
+    <w:abstractNumId w:val="15"/>
+  </w:num>
+  <w:num w:numId="24">
+    <w:abstractNumId w:val="1"/>
   </w:num>
 </w:numbering>
 </file>

</xml_diff>

<commit_message>
Printer 1.7 Print3 Notes
</commit_message>
<xml_diff>
--- a/15 ... Chapter 13 Using the Printer/Chapter 13 Using the Printer 1.docx
+++ b/15 ... Chapter 13 Using the Printer/Chapter 13 Using the Printer 1.docx
@@ -2484,13 +2484,8 @@
         </w:rPr>
         <w:t xml:space="preserve">pInitializationData: </w:t>
       </w:r>
-      <w:proofErr w:type="gramStart"/>
-      <w:r>
-        <w:t>Generally</w:t>
-      </w:r>
-      <w:proofErr w:type="gramEnd"/>
-      <w:r>
-        <w:t xml:space="preserve"> set to NULL.</w:t>
+      <w:r>
+        <w:t>Generally set to NULL.</w:t>
       </w:r>
     </w:p>
     <w:p>
@@ -3318,15 +3313,7 @@
     </w:p>
     <w:p>
       <w:r>
-        <w:t xml:space="preserve">The chosen structure (pinfo5 or pinfo4) provides the </w:t>
-      </w:r>
-      <w:proofErr w:type="gramStart"/>
-      <w:r>
-        <w:t>printer</w:t>
-      </w:r>
-      <w:proofErr w:type="gramEnd"/>
-      <w:r>
-        <w:t xml:space="preserve"> name, which CreateDC utilizes to create the device context handle (hdc). This handle is ultimately returned by the function.</w:t>
+        <w:t>The chosen structure (pinfo5 or pinfo4) provides the printer name, which CreateDC utilizes to create the device context handle (hdc). This handle is ultimately returned by the function.</w:t>
       </w:r>
     </w:p>
     <w:p>
@@ -6717,15 +6704,7 @@
         <w:t xml:space="preserve">Register the procedure: </w:t>
       </w:r>
       <w:r>
-        <w:t xml:space="preserve">Call </w:t>
-      </w:r>
-      <w:proofErr w:type="gramStart"/>
-      <w:r>
-        <w:t>SetAbortProc(</w:t>
-      </w:r>
-      <w:proofErr w:type="gramEnd"/>
-      <w:r>
-        <w:t>hdcPrn, AbortProc) before StartDoc.</w:t>
+        <w:t>Call SetAbortProc(hdcPrn, AbortProc) before StartDoc.</w:t>
       </w:r>
     </w:p>
     <w:p>
@@ -7365,15 +7344,7 @@
     </w:p>
     <w:p>
       <w:r>
-        <w:t xml:space="preserve">You register it with </w:t>
-      </w:r>
-      <w:proofErr w:type="gramStart"/>
-      <w:r>
-        <w:t>SetAbortProc(</w:t>
-      </w:r>
-      <w:proofErr w:type="gramEnd"/>
-      <w:r>
-        <w:t>hdcPrn, AbortProc) before StartDoc.</w:t>
+        <w:t>You register it with SetAbortProc(hdcPrn, AbortProc) before StartDoc.</w:t>
       </w:r>
     </w:p>
     <w:p/>
@@ -7445,15 +7416,7 @@
     </w:p>
     <w:p>
       <w:r>
-        <w:t xml:space="preserve">To prevent these issues, you need to disable your program's window with </w:t>
-      </w:r>
-      <w:proofErr w:type="gramStart"/>
-      <w:r>
-        <w:t>EnableWindow(</w:t>
-      </w:r>
-      <w:proofErr w:type="gramEnd"/>
-      <w:r>
-        <w:t>hwnd, FALSE) before SetAbortProc.</w:t>
+        <w:t>To prevent these issues, you need to disable your program's window with EnableWindow(hwnd, FALSE) before SetAbortProc.</w:t>
       </w:r>
     </w:p>
     <w:p>
@@ -7472,15 +7435,7 @@
     </w:p>
     <w:p>
       <w:r>
-        <w:t xml:space="preserve">After printing finishes, re-enable the window with </w:t>
-      </w:r>
-      <w:proofErr w:type="gramStart"/>
-      <w:r>
-        <w:t>EnableWindow(</w:t>
-      </w:r>
-      <w:proofErr w:type="gramEnd"/>
-      <w:r>
-        <w:t>hwnd, TRUE) for normal interaction.</w:t>
+        <w:t>After printing finishes, re-enable the window with EnableWindow(hwnd, TRUE) for normal interaction.</w:t>
       </w:r>
     </w:p>
     <w:p/>
@@ -7853,15 +7808,7 @@
     </w:p>
     <w:p>
       <w:r>
-        <w:t xml:space="preserve">Before setting the abort procedure, </w:t>
-      </w:r>
-      <w:proofErr w:type="gramStart"/>
-      <w:r>
-        <w:t>EnableWindow(</w:t>
-      </w:r>
-      <w:proofErr w:type="gramEnd"/>
-      <w:r>
-        <w:t xml:space="preserve">hwnd, FALSE) disables the program's window, </w:t>
+        <w:t xml:space="preserve">Before setting the abort procedure, EnableWindow(hwnd, FALSE) disables the program's window, </w:t>
       </w:r>
       <w:r>
         <w:rPr>
@@ -7880,15 +7827,7 @@
     </w:p>
     <w:p>
       <w:r>
-        <w:t xml:space="preserve">After printing finishes, </w:t>
-      </w:r>
-      <w:proofErr w:type="gramStart"/>
-      <w:r>
-        <w:t>EnableWindow(</w:t>
-      </w:r>
-      <w:proofErr w:type="gramEnd"/>
-      <w:r>
-        <w:t xml:space="preserve">hwnd, TRUE) </w:t>
+        <w:t xml:space="preserve">After printing finishes, EnableWindow(hwnd, TRUE) </w:t>
       </w:r>
       <w:r>
         <w:rPr>
@@ -7911,15 +7850,7 @@
     </w:p>
     <w:p>
       <w:r>
-        <w:t xml:space="preserve">The PrintMyPage function now calls </w:t>
-      </w:r>
-      <w:proofErr w:type="gramStart"/>
-      <w:r>
-        <w:t>SetAbortProc(</w:t>
-      </w:r>
-      <w:proofErr w:type="gramEnd"/>
-      <w:r>
-        <w:t>hdcPrn, AbortProc) before starting the document.</w:t>
+        <w:t>The PrintMyPage function now calls SetAbortProc(hdcPrn, AbortProc) before starting the document.</w:t>
       </w:r>
     </w:p>
     <w:p>
@@ -8748,8 +8679,128 @@
     </w:p>
     <w:p>
       <w:pPr>
+        <w:pStyle w:val="Style2"/>
+      </w:pPr>
+      <w:r>
+        <w:t>DEEP DIVE INTO PRINT3: PRINTING WITH USER CONTROL AND CANCELLATION</w:t>
+      </w:r>
+    </w:p>
+    <w:p>
+      <w:r>
+        <w:t>PRINT3 builds upon PRINT2 by introducing crucial features for user interaction and control over printing:</w:t>
+      </w:r>
+    </w:p>
+    <w:p>
+      <w:pPr>
+        <w:pStyle w:val="ListParagraph"/>
+        <w:numPr>
+          <w:ilvl w:val="0"/>
+          <w:numId w:val="48"/>
+        </w:numPr>
+      </w:pPr>
+      <w:r>
+        <w:rPr>
+          <w:color w:val="0000FF"/>
+        </w:rPr>
+        <w:t xml:space="preserve">Printing Dialog Box: </w:t>
+      </w:r>
+      <w:r>
+        <w:t>A modeless dialog box with a "Cancel" button appears during printing, providing visual feedback and cancellation options.</w:t>
+      </w:r>
+    </w:p>
+    <w:p>
+      <w:pPr>
+        <w:pStyle w:val="ListParagraph"/>
+        <w:numPr>
+          <w:ilvl w:val="0"/>
+          <w:numId w:val="48"/>
+        </w:numPr>
+      </w:pPr>
+      <w:r>
+        <w:rPr>
+          <w:color w:val="0000FF"/>
+        </w:rPr>
+        <w:t xml:space="preserve">User-Driven Cancellation: </w:t>
+      </w:r>
+      <w:r>
+        <w:t>Clicking the Cancel button sets a global variable bUserAbort to TRUE, signaling AbortProc to stop printing.</w:t>
+      </w:r>
+    </w:p>
+    <w:p>
+      <w:pPr>
+        <w:pStyle w:val="ListParagraph"/>
+        <w:numPr>
+          <w:ilvl w:val="0"/>
+          <w:numId w:val="48"/>
+        </w:numPr>
+      </w:pPr>
+      <w:r>
+        <w:rPr>
+          <w:color w:val="0000FF"/>
+        </w:rPr>
+        <w:t xml:space="preserve">Improved User Experience: </w:t>
+      </w:r>
+      <w:r>
+        <w:t>Users can monitor the printing process and intervene if needed, offering greater flexibility and satisfaction.</w:t>
+      </w:r>
+    </w:p>
+    <w:p/>
+    <w:p/>
+    <w:p/>
+    <w:p/>
+    <w:p/>
+    <w:p>
+      <w:pPr>
+        <w:pStyle w:val="Style2"/>
+      </w:pPr>
+      <w:r>
+        <w:lastRenderedPageBreak/>
+        <w:t>Key Implementation Details:</w:t>
+      </w:r>
+    </w:p>
+    <w:p>
+      <w:pPr>
         <w:pStyle w:val="Style1"/>
       </w:pPr>
+      <w:r>
+        <w:t>Two Global Variables:</w:t>
+      </w:r>
+    </w:p>
+    <w:p>
+      <w:pPr>
+        <w:pStyle w:val="ListParagraph"/>
+        <w:numPr>
+          <w:ilvl w:val="0"/>
+          <w:numId w:val="49"/>
+        </w:numPr>
+      </w:pPr>
+      <w:r>
+        <w:rPr>
+          <w:color w:val="0000FF"/>
+        </w:rPr>
+        <w:t xml:space="preserve">bUserAbort: </w:t>
+      </w:r>
+      <w:r>
+        <w:t>Boolean flag indicating user-initiated cancellation (initially False).</w:t>
+      </w:r>
+    </w:p>
+    <w:p>
+      <w:pPr>
+        <w:pStyle w:val="ListParagraph"/>
+        <w:numPr>
+          <w:ilvl w:val="0"/>
+          <w:numId w:val="49"/>
+        </w:numPr>
+      </w:pPr>
+      <w:r>
+        <w:rPr>
+          <w:color w:val="0000FF"/>
+        </w:rPr>
+        <w:t xml:space="preserve">hDlgPrint: </w:t>
+      </w:r>
+      <w:r>
+        <w:t>Handle to the printing dialog box window.</w:t>
+      </w:r>
     </w:p>
     <w:p>
       <w:pPr>
@@ -8760,11 +8811,338 @@
       <w:pPr>
         <w:pStyle w:val="Style1"/>
       </w:pPr>
-    </w:p>
+      <w:r>
+        <w:t>PrintMyPage Function:</w:t>
+      </w:r>
+    </w:p>
+    <w:p>
+      <w:pPr>
+        <w:pStyle w:val="ListParagraph"/>
+        <w:numPr>
+          <w:ilvl w:val="0"/>
+          <w:numId w:val="50"/>
+        </w:numPr>
+      </w:pPr>
+      <w:r>
+        <w:t>Initializes bUserAbort to False.</w:t>
+      </w:r>
+    </w:p>
+    <w:p>
+      <w:pPr>
+        <w:pStyle w:val="ListParagraph"/>
+        <w:numPr>
+          <w:ilvl w:val="0"/>
+          <w:numId w:val="50"/>
+        </w:numPr>
+      </w:pPr>
+      <w:r>
+        <w:t>Disables the program's main window.</w:t>
+      </w:r>
+    </w:p>
+    <w:p>
+      <w:pPr>
+        <w:pStyle w:val="ListParagraph"/>
+        <w:numPr>
+          <w:ilvl w:val="0"/>
+          <w:numId w:val="50"/>
+        </w:numPr>
+      </w:pPr>
+      <w:r>
+        <w:t>Sets AbortProc and PrintDlgProc pointers for communication with GDI and the dialog box.</w:t>
+      </w:r>
+    </w:p>
+    <w:p>
+      <w:pPr>
+        <w:pStyle w:val="ListParagraph"/>
+        <w:numPr>
+          <w:ilvl w:val="0"/>
+          <w:numId w:val="50"/>
+        </w:numPr>
+      </w:pPr>
+      <w:r>
+        <w:t>Creates the printing dialog box with CreateDialog and stores its handle in hDlgPrint.</w:t>
+      </w:r>
+    </w:p>
+    <w:p/>
     <w:p>
       <w:pPr>
         <w:pStyle w:val="Style1"/>
       </w:pPr>
+      <w:r>
+        <w:t>AbortProc's Message Loop:</w:t>
+      </w:r>
+    </w:p>
+    <w:p>
+      <w:pPr>
+        <w:pStyle w:val="ListParagraph"/>
+        <w:numPr>
+          <w:ilvl w:val="0"/>
+          <w:numId w:val="51"/>
+        </w:numPr>
+      </w:pPr>
+      <w:r>
+        <w:t>Checks bUserAbort before using PeekMessage to avoid unnecessary processing.</w:t>
+      </w:r>
+    </w:p>
+    <w:p>
+      <w:pPr>
+        <w:pStyle w:val="ListParagraph"/>
+        <w:numPr>
+          <w:ilvl w:val="0"/>
+          <w:numId w:val="51"/>
+        </w:numPr>
+      </w:pPr>
+      <w:r>
+        <w:t>Uses IsDialogMessage to send retrieved messages to the dialog box window procedure.</w:t>
+      </w:r>
+    </w:p>
+    <w:p>
+      <w:pPr>
+        <w:pStyle w:val="ListParagraph"/>
+        <w:numPr>
+          <w:ilvl w:val="0"/>
+          <w:numId w:val="51"/>
+        </w:numPr>
+      </w:pPr>
+      <w:r>
+        <w:t>Returns the inverse</w:t>
+      </w:r>
+      <w:r>
+        <w:t xml:space="preserve"> of bUserAbort: True continues printing, False indicates cancellation.</w:t>
+      </w:r>
+    </w:p>
+    <w:p/>
+    <w:p>
+      <w:pPr>
+        <w:pStyle w:val="Style1"/>
+      </w:pPr>
+      <w:r>
+        <w:t>PrintDlgProc Function:</w:t>
+      </w:r>
+    </w:p>
+    <w:p>
+      <w:pPr>
+        <w:pStyle w:val="ListParagraph"/>
+        <w:numPr>
+          <w:ilvl w:val="0"/>
+          <w:numId w:val="52"/>
+        </w:numPr>
+      </w:pPr>
+      <w:r>
+        <w:t>Sets the dialog box caption and disables the Close option in the system menu during WM_INITDIALOG.</w:t>
+      </w:r>
+    </w:p>
+    <w:p>
+      <w:pPr>
+        <w:pStyle w:val="ListParagraph"/>
+        <w:numPr>
+          <w:ilvl w:val="0"/>
+          <w:numId w:val="52"/>
+        </w:numPr>
+      </w:pPr>
+      <w:r>
+        <w:t>Sets bUserAbort to True and handles cleanup (enable main window, destroy dialog box) on WM_COMMAND for the Cancel button.</w:t>
+      </w:r>
+    </w:p>
+    <w:p/>
+    <w:p>
+      <w:pPr>
+        <w:pStyle w:val="Style1"/>
+      </w:pPr>
+      <w:r>
+        <w:t>EndPage Handling and Cancellation:</w:t>
+      </w:r>
+    </w:p>
+    <w:p>
+      <w:pPr>
+        <w:pStyle w:val="ListParagraph"/>
+        <w:numPr>
+          <w:ilvl w:val="0"/>
+          <w:numId w:val="53"/>
+        </w:numPr>
+      </w:pPr>
+      <w:r>
+        <w:t>AbortProc checks the return value from EndPage.</w:t>
+      </w:r>
+    </w:p>
+    <w:p>
+      <w:pPr>
+        <w:pStyle w:val="ListParagraph"/>
+        <w:numPr>
+          <w:ilvl w:val="0"/>
+          <w:numId w:val="53"/>
+        </w:numPr>
+      </w:pPr>
+      <w:r>
+        <w:t>If AbortProc returns False (due to bUserAbort), control returns to PrintMyPage.</w:t>
+      </w:r>
+    </w:p>
+    <w:p>
+      <w:pPr>
+        <w:pStyle w:val="ListParagraph"/>
+        <w:numPr>
+          <w:ilvl w:val="0"/>
+          <w:numId w:val="53"/>
+        </w:numPr>
+      </w:pPr>
+      <w:r>
+        <w:t>PrintMyPage calls EndDoc, effectively stopping the printing process.</w:t>
+      </w:r>
+    </w:p>
+    <w:p/>
+    <w:p>
+      <w:pPr>
+        <w:pStyle w:val="Style1"/>
+      </w:pPr>
+      <w:r>
+        <w:t>Cleanup and Completion:</w:t>
+      </w:r>
+    </w:p>
+    <w:p>
+      <w:pPr>
+        <w:pStyle w:val="ListParagraph"/>
+        <w:numPr>
+          <w:ilvl w:val="0"/>
+          <w:numId w:val="54"/>
+        </w:numPr>
+      </w:pPr>
+      <w:r>
+        <w:t>If not canceled, PrintMyPage reenables its window and destroys the dialog box.</w:t>
+      </w:r>
+    </w:p>
+    <w:p>
+      <w:pPr>
+        <w:pStyle w:val="ListParagraph"/>
+        <w:numPr>
+          <w:ilvl w:val="0"/>
+          <w:numId w:val="54"/>
+        </w:numPr>
+      </w:pPr>
+      <w:r>
+        <w:t>PrintMyPage returns a combination of bSuccess (indicating printing errors) and !bUserAbort (cancellation status).</w:t>
+      </w:r>
+    </w:p>
+    <w:p/>
+    <w:p>
+      <w:pPr>
+        <w:pStyle w:val="Style1"/>
+      </w:pPr>
+      <w:r>
+        <w:t>Key Takeaways:</w:t>
+      </w:r>
+    </w:p>
+    <w:p>
+      <w:pPr>
+        <w:pStyle w:val="ListParagraph"/>
+        <w:numPr>
+          <w:ilvl w:val="0"/>
+          <w:numId w:val="55"/>
+        </w:numPr>
+      </w:pPr>
+      <w:r>
+        <w:t>PRINT3 demonstrates a user-friendly printing experience with a cancelable dialog box.</w:t>
+      </w:r>
+    </w:p>
+    <w:p>
+      <w:pPr>
+        <w:pStyle w:val="ListParagraph"/>
+        <w:numPr>
+          <w:ilvl w:val="0"/>
+          <w:numId w:val="55"/>
+        </w:numPr>
+      </w:pPr>
+      <w:r>
+        <w:t>The interplay between bUserAbort, AbortProc, PrintDlgProc, and EndPage controls the printing process and cancellation.</w:t>
+      </w:r>
+    </w:p>
+    <w:p>
+      <w:pPr>
+        <w:pStyle w:val="ListParagraph"/>
+        <w:numPr>
+          <w:ilvl w:val="0"/>
+          <w:numId w:val="55"/>
+        </w:numPr>
+      </w:pPr>
+      <w:r>
+        <w:t>Understanding these details allows you to build robust and interactive printing applications in Windows.</w:t>
+      </w:r>
+    </w:p>
+    <w:p/>
+    <w:p>
+      <w:pPr>
+        <w:pStyle w:val="Style1"/>
+      </w:pPr>
+      <w:r>
+        <w:t>Code Example:</w:t>
+      </w:r>
+    </w:p>
+    <w:p>
+      <w:pPr>
+        <w:pStyle w:val="Style1"/>
+      </w:pPr>
+      <w:r>
+        <w:drawing>
+          <wp:inline distT="0" distB="0" distL="0" distR="0" wp14:anchorId="05E67A14" wp14:editId="7D11B5A0">
+            <wp:extent cx="5373946" cy="3928263"/>
+            <wp:effectExtent l="0" t="0" r="0" b="0"/>
+            <wp:docPr id="18" name="Picture 18"/>
+            <wp:cNvGraphicFramePr>
+              <a:graphicFrameLocks xmlns:a="http://schemas.openxmlformats.org/drawingml/2006/main" noChangeAspect="1"/>
+            </wp:cNvGraphicFramePr>
+            <a:graphic xmlns:a="http://schemas.openxmlformats.org/drawingml/2006/main">
+              <a:graphicData uri="http://schemas.openxmlformats.org/drawingml/2006/picture">
+                <pic:pic xmlns:pic="http://schemas.openxmlformats.org/drawingml/2006/picture">
+                  <pic:nvPicPr>
+                    <pic:cNvPr id="1" name=""/>
+                    <pic:cNvPicPr/>
+                  </pic:nvPicPr>
+                  <pic:blipFill>
+                    <a:blip r:embed="rId23"/>
+                    <a:stretch>
+                      <a:fillRect/>
+                    </a:stretch>
+                  </pic:blipFill>
+                  <pic:spPr>
+                    <a:xfrm>
+                      <a:off x="0" y="0"/>
+                      <a:ext cx="5379670" cy="3932447"/>
+                    </a:xfrm>
+                    <a:prstGeom prst="rect">
+                      <a:avLst/>
+                    </a:prstGeom>
+                  </pic:spPr>
+                </pic:pic>
+              </a:graphicData>
+            </a:graphic>
+          </wp:inline>
+        </w:drawing>
+      </w:r>
+    </w:p>
+    <w:p>
+      <w:r>
+        <w:t>Remember,</w:t>
+      </w:r>
+      <w:r>
+        <w:t xml:space="preserve"> </w:t>
+      </w:r>
+      <w:r>
+        <w:t>this</w:t>
+      </w:r>
+      <w:r>
+        <w:t xml:space="preserve"> </w:t>
+      </w:r>
+      <w:r>
+        <w:t xml:space="preserve">is </w:t>
+      </w:r>
+      <w:r>
+        <w:t xml:space="preserve">just </w:t>
+      </w:r>
+      <w:r>
+        <w:t xml:space="preserve">an </w:t>
+      </w:r>
+      <w:r>
+        <w:t>example. Adapting and expanding upon these concepts will allow you to create custom printing experiences tailored to your specific application and user needs.</w:t>
+      </w:r>
     </w:p>
     <w:p>
       <w:pPr>
@@ -8919,7 +9297,7 @@
         <v:path o:extrusionok="f" gradientshapeok="t" o:connecttype="rect"/>
         <o:lock v:ext="edit" aspectratio="t"/>
       </v:shapetype>
-      <v:shape id="_x0000_i1292" type="#_x0000_t75" style="width:384.2pt;height:384.2pt" o:bullet="t">
+      <v:shape id="_x0000_i1316" type="#_x0000_t75" style="width:384.2pt;height:384.2pt" o:bullet="t">
         <v:imagedata r:id="rId1" o:title="Gartoon-Team-Gartoon-Devices-Computer-laptop"/>
       </v:shape>
     </w:pict>
@@ -9500,6 +9878,121 @@
     </w:lvl>
   </w:abstractNum>
   <w:abstractNum w:abstractNumId="5" w15:restartNumberingAfterBreak="0">
+    <w:nsid w:val="07963E1F"/>
+    <w:multiLevelType w:val="hybridMultilevel"/>
+    <w:tmpl w:val="CC30DF50"/>
+    <w:lvl w:ilvl="0" w:tplc="C492B162">
+      <w:start w:val="1"/>
+      <w:numFmt w:val="bullet"/>
+      <w:lvlText w:val=""/>
+      <w:lvlPicBulletId w:val="0"/>
+      <w:lvlJc w:val="left"/>
+      <w:pPr>
+        <w:ind w:left="720" w:hanging="360"/>
+      </w:pPr>
+      <w:rPr>
+        <w:rFonts w:ascii="Symbol" w:hAnsi="Symbol" w:hint="default"/>
+        <w:color w:val="auto"/>
+      </w:rPr>
+    </w:lvl>
+    <w:lvl w:ilvl="1" w:tplc="04090003" w:tentative="1">
+      <w:start w:val="1"/>
+      <w:numFmt w:val="bullet"/>
+      <w:lvlText w:val="o"/>
+      <w:lvlJc w:val="left"/>
+      <w:pPr>
+        <w:ind w:left="1440" w:hanging="360"/>
+      </w:pPr>
+      <w:rPr>
+        <w:rFonts w:ascii="Courier New" w:hAnsi="Courier New" w:cs="Courier New" w:hint="default"/>
+      </w:rPr>
+    </w:lvl>
+    <w:lvl w:ilvl="2" w:tplc="04090005" w:tentative="1">
+      <w:start w:val="1"/>
+      <w:numFmt w:val="bullet"/>
+      <w:lvlText w:val=""/>
+      <w:lvlJc w:val="left"/>
+      <w:pPr>
+        <w:ind w:left="2160" w:hanging="360"/>
+      </w:pPr>
+      <w:rPr>
+        <w:rFonts w:ascii="Wingdings" w:hAnsi="Wingdings" w:hint="default"/>
+      </w:rPr>
+    </w:lvl>
+    <w:lvl w:ilvl="3" w:tplc="04090001" w:tentative="1">
+      <w:start w:val="1"/>
+      <w:numFmt w:val="bullet"/>
+      <w:lvlText w:val=""/>
+      <w:lvlJc w:val="left"/>
+      <w:pPr>
+        <w:ind w:left="2880" w:hanging="360"/>
+      </w:pPr>
+      <w:rPr>
+        <w:rFonts w:ascii="Symbol" w:hAnsi="Symbol" w:hint="default"/>
+      </w:rPr>
+    </w:lvl>
+    <w:lvl w:ilvl="4" w:tplc="04090003" w:tentative="1">
+      <w:start w:val="1"/>
+      <w:numFmt w:val="bullet"/>
+      <w:lvlText w:val="o"/>
+      <w:lvlJc w:val="left"/>
+      <w:pPr>
+        <w:ind w:left="3600" w:hanging="360"/>
+      </w:pPr>
+      <w:rPr>
+        <w:rFonts w:ascii="Courier New" w:hAnsi="Courier New" w:cs="Courier New" w:hint="default"/>
+      </w:rPr>
+    </w:lvl>
+    <w:lvl w:ilvl="5" w:tplc="04090005" w:tentative="1">
+      <w:start w:val="1"/>
+      <w:numFmt w:val="bullet"/>
+      <w:lvlText w:val=""/>
+      <w:lvlJc w:val="left"/>
+      <w:pPr>
+        <w:ind w:left="4320" w:hanging="360"/>
+      </w:pPr>
+      <w:rPr>
+        <w:rFonts w:ascii="Wingdings" w:hAnsi="Wingdings" w:hint="default"/>
+      </w:rPr>
+    </w:lvl>
+    <w:lvl w:ilvl="6" w:tplc="04090001" w:tentative="1">
+      <w:start w:val="1"/>
+      <w:numFmt w:val="bullet"/>
+      <w:lvlText w:val=""/>
+      <w:lvlJc w:val="left"/>
+      <w:pPr>
+        <w:ind w:left="5040" w:hanging="360"/>
+      </w:pPr>
+      <w:rPr>
+        <w:rFonts w:ascii="Symbol" w:hAnsi="Symbol" w:hint="default"/>
+      </w:rPr>
+    </w:lvl>
+    <w:lvl w:ilvl="7" w:tplc="04090003" w:tentative="1">
+      <w:start w:val="1"/>
+      <w:numFmt w:val="bullet"/>
+      <w:lvlText w:val="o"/>
+      <w:lvlJc w:val="left"/>
+      <w:pPr>
+        <w:ind w:left="5760" w:hanging="360"/>
+      </w:pPr>
+      <w:rPr>
+        <w:rFonts w:ascii="Courier New" w:hAnsi="Courier New" w:cs="Courier New" w:hint="default"/>
+      </w:rPr>
+    </w:lvl>
+    <w:lvl w:ilvl="8" w:tplc="04090005" w:tentative="1">
+      <w:start w:val="1"/>
+      <w:numFmt w:val="bullet"/>
+      <w:lvlText w:val=""/>
+      <w:lvlJc w:val="left"/>
+      <w:pPr>
+        <w:ind w:left="6480" w:hanging="360"/>
+      </w:pPr>
+      <w:rPr>
+        <w:rFonts w:ascii="Wingdings" w:hAnsi="Wingdings" w:hint="default"/>
+      </w:rPr>
+    </w:lvl>
+  </w:abstractNum>
+  <w:abstractNum w:abstractNumId="6" w15:restartNumberingAfterBreak="0">
     <w:nsid w:val="08386BFD"/>
     <w:multiLevelType w:val="hybridMultilevel"/>
     <w:tmpl w:val="42CAD1CC"/>
@@ -9614,7 +10107,7 @@
       </w:rPr>
     </w:lvl>
   </w:abstractNum>
-  <w:abstractNum w:abstractNumId="6" w15:restartNumberingAfterBreak="0">
+  <w:abstractNum w:abstractNumId="7" w15:restartNumberingAfterBreak="0">
     <w:nsid w:val="09DB53F3"/>
     <w:multiLevelType w:val="hybridMultilevel"/>
     <w:tmpl w:val="CEC01D24"/>
@@ -9729,7 +10222,7 @@
       </w:rPr>
     </w:lvl>
   </w:abstractNum>
-  <w:abstractNum w:abstractNumId="7" w15:restartNumberingAfterBreak="0">
+  <w:abstractNum w:abstractNumId="8" w15:restartNumberingAfterBreak="0">
     <w:nsid w:val="0A1859A8"/>
     <w:multiLevelType w:val="hybridMultilevel"/>
     <w:tmpl w:val="70BC570C"/>
@@ -9844,7 +10337,7 @@
       </w:rPr>
     </w:lvl>
   </w:abstractNum>
-  <w:abstractNum w:abstractNumId="8" w15:restartNumberingAfterBreak="0">
+  <w:abstractNum w:abstractNumId="9" w15:restartNumberingAfterBreak="0">
     <w:nsid w:val="14204CD0"/>
     <w:multiLevelType w:val="hybridMultilevel"/>
     <w:tmpl w:val="24FE7130"/>
@@ -9959,7 +10452,7 @@
       </w:rPr>
     </w:lvl>
   </w:abstractNum>
-  <w:abstractNum w:abstractNumId="9" w15:restartNumberingAfterBreak="0">
+  <w:abstractNum w:abstractNumId="10" w15:restartNumberingAfterBreak="0">
     <w:nsid w:val="18163609"/>
     <w:multiLevelType w:val="hybridMultilevel"/>
     <w:tmpl w:val="4834874C"/>
@@ -10074,7 +10567,7 @@
       </w:rPr>
     </w:lvl>
   </w:abstractNum>
-  <w:abstractNum w:abstractNumId="10" w15:restartNumberingAfterBreak="0">
+  <w:abstractNum w:abstractNumId="11" w15:restartNumberingAfterBreak="0">
     <w:nsid w:val="1936531F"/>
     <w:multiLevelType w:val="hybridMultilevel"/>
     <w:tmpl w:val="2DF690E6"/>
@@ -10187,7 +10680,7 @@
       </w:rPr>
     </w:lvl>
   </w:abstractNum>
-  <w:abstractNum w:abstractNumId="11" w15:restartNumberingAfterBreak="0">
+  <w:abstractNum w:abstractNumId="12" w15:restartNumberingAfterBreak="0">
     <w:nsid w:val="1A1B331D"/>
     <w:multiLevelType w:val="hybridMultilevel"/>
     <w:tmpl w:val="1E6A3022"/>
@@ -10302,7 +10795,122 @@
       </w:rPr>
     </w:lvl>
   </w:abstractNum>
-  <w:abstractNum w:abstractNumId="12" w15:restartNumberingAfterBreak="0">
+  <w:abstractNum w:abstractNumId="13" w15:restartNumberingAfterBreak="0">
+    <w:nsid w:val="1EBF3548"/>
+    <w:multiLevelType w:val="hybridMultilevel"/>
+    <w:tmpl w:val="96D6F7E8"/>
+    <w:lvl w:ilvl="0" w:tplc="C492B162">
+      <w:start w:val="1"/>
+      <w:numFmt w:val="bullet"/>
+      <w:lvlText w:val=""/>
+      <w:lvlPicBulletId w:val="0"/>
+      <w:lvlJc w:val="left"/>
+      <w:pPr>
+        <w:ind w:left="720" w:hanging="360"/>
+      </w:pPr>
+      <w:rPr>
+        <w:rFonts w:ascii="Symbol" w:hAnsi="Symbol" w:hint="default"/>
+        <w:color w:val="auto"/>
+      </w:rPr>
+    </w:lvl>
+    <w:lvl w:ilvl="1" w:tplc="04090003" w:tentative="1">
+      <w:start w:val="1"/>
+      <w:numFmt w:val="bullet"/>
+      <w:lvlText w:val="o"/>
+      <w:lvlJc w:val="left"/>
+      <w:pPr>
+        <w:ind w:left="1440" w:hanging="360"/>
+      </w:pPr>
+      <w:rPr>
+        <w:rFonts w:ascii="Courier New" w:hAnsi="Courier New" w:cs="Courier New" w:hint="default"/>
+      </w:rPr>
+    </w:lvl>
+    <w:lvl w:ilvl="2" w:tplc="04090005" w:tentative="1">
+      <w:start w:val="1"/>
+      <w:numFmt w:val="bullet"/>
+      <w:lvlText w:val=""/>
+      <w:lvlJc w:val="left"/>
+      <w:pPr>
+        <w:ind w:left="2160" w:hanging="360"/>
+      </w:pPr>
+      <w:rPr>
+        <w:rFonts w:ascii="Wingdings" w:hAnsi="Wingdings" w:hint="default"/>
+      </w:rPr>
+    </w:lvl>
+    <w:lvl w:ilvl="3" w:tplc="04090001" w:tentative="1">
+      <w:start w:val="1"/>
+      <w:numFmt w:val="bullet"/>
+      <w:lvlText w:val=""/>
+      <w:lvlJc w:val="left"/>
+      <w:pPr>
+        <w:ind w:left="2880" w:hanging="360"/>
+      </w:pPr>
+      <w:rPr>
+        <w:rFonts w:ascii="Symbol" w:hAnsi="Symbol" w:hint="default"/>
+      </w:rPr>
+    </w:lvl>
+    <w:lvl w:ilvl="4" w:tplc="04090003" w:tentative="1">
+      <w:start w:val="1"/>
+      <w:numFmt w:val="bullet"/>
+      <w:lvlText w:val="o"/>
+      <w:lvlJc w:val="left"/>
+      <w:pPr>
+        <w:ind w:left="3600" w:hanging="360"/>
+      </w:pPr>
+      <w:rPr>
+        <w:rFonts w:ascii="Courier New" w:hAnsi="Courier New" w:cs="Courier New" w:hint="default"/>
+      </w:rPr>
+    </w:lvl>
+    <w:lvl w:ilvl="5" w:tplc="04090005" w:tentative="1">
+      <w:start w:val="1"/>
+      <w:numFmt w:val="bullet"/>
+      <w:lvlText w:val=""/>
+      <w:lvlJc w:val="left"/>
+      <w:pPr>
+        <w:ind w:left="4320" w:hanging="360"/>
+      </w:pPr>
+      <w:rPr>
+        <w:rFonts w:ascii="Wingdings" w:hAnsi="Wingdings" w:hint="default"/>
+      </w:rPr>
+    </w:lvl>
+    <w:lvl w:ilvl="6" w:tplc="04090001" w:tentative="1">
+      <w:start w:val="1"/>
+      <w:numFmt w:val="bullet"/>
+      <w:lvlText w:val=""/>
+      <w:lvlJc w:val="left"/>
+      <w:pPr>
+        <w:ind w:left="5040" w:hanging="360"/>
+      </w:pPr>
+      <w:rPr>
+        <w:rFonts w:ascii="Symbol" w:hAnsi="Symbol" w:hint="default"/>
+      </w:rPr>
+    </w:lvl>
+    <w:lvl w:ilvl="7" w:tplc="04090003" w:tentative="1">
+      <w:start w:val="1"/>
+      <w:numFmt w:val="bullet"/>
+      <w:lvlText w:val="o"/>
+      <w:lvlJc w:val="left"/>
+      <w:pPr>
+        <w:ind w:left="5760" w:hanging="360"/>
+      </w:pPr>
+      <w:rPr>
+        <w:rFonts w:ascii="Courier New" w:hAnsi="Courier New" w:cs="Courier New" w:hint="default"/>
+      </w:rPr>
+    </w:lvl>
+    <w:lvl w:ilvl="8" w:tplc="04090005" w:tentative="1">
+      <w:start w:val="1"/>
+      <w:numFmt w:val="bullet"/>
+      <w:lvlText w:val=""/>
+      <w:lvlJc w:val="left"/>
+      <w:pPr>
+        <w:ind w:left="6480" w:hanging="360"/>
+      </w:pPr>
+      <w:rPr>
+        <w:rFonts w:ascii="Wingdings" w:hAnsi="Wingdings" w:hint="default"/>
+      </w:rPr>
+    </w:lvl>
+  </w:abstractNum>
+  <w:abstractNum w:abstractNumId="14" w15:restartNumberingAfterBreak="0">
     <w:nsid w:val="207C5D26"/>
     <w:multiLevelType w:val="hybridMultilevel"/>
     <w:tmpl w:val="807A43E6"/>
@@ -10417,7 +11025,7 @@
       </w:rPr>
     </w:lvl>
   </w:abstractNum>
-  <w:abstractNum w:abstractNumId="13" w15:restartNumberingAfterBreak="0">
+  <w:abstractNum w:abstractNumId="15" w15:restartNumberingAfterBreak="0">
     <w:nsid w:val="23E70F72"/>
     <w:multiLevelType w:val="hybridMultilevel"/>
     <w:tmpl w:val="837EE30C"/>
@@ -10532,7 +11140,7 @@
       </w:rPr>
     </w:lvl>
   </w:abstractNum>
-  <w:abstractNum w:abstractNumId="14" w15:restartNumberingAfterBreak="0">
+  <w:abstractNum w:abstractNumId="16" w15:restartNumberingAfterBreak="0">
     <w:nsid w:val="24865485"/>
     <w:multiLevelType w:val="hybridMultilevel"/>
     <w:tmpl w:val="523AF71A"/>
@@ -10647,7 +11255,7 @@
       </w:rPr>
     </w:lvl>
   </w:abstractNum>
-  <w:abstractNum w:abstractNumId="15" w15:restartNumberingAfterBreak="0">
+  <w:abstractNum w:abstractNumId="17" w15:restartNumberingAfterBreak="0">
     <w:nsid w:val="24D83316"/>
     <w:multiLevelType w:val="hybridMultilevel"/>
     <w:tmpl w:val="373C7520"/>
@@ -10762,7 +11370,7 @@
       </w:rPr>
     </w:lvl>
   </w:abstractNum>
-  <w:abstractNum w:abstractNumId="16" w15:restartNumberingAfterBreak="0">
+  <w:abstractNum w:abstractNumId="18" w15:restartNumberingAfterBreak="0">
     <w:nsid w:val="25AE3DB0"/>
     <w:multiLevelType w:val="hybridMultilevel"/>
     <w:tmpl w:val="A880C5E4"/>
@@ -10877,7 +11485,7 @@
       </w:rPr>
     </w:lvl>
   </w:abstractNum>
-  <w:abstractNum w:abstractNumId="17" w15:restartNumberingAfterBreak="0">
+  <w:abstractNum w:abstractNumId="19" w15:restartNumberingAfterBreak="0">
     <w:nsid w:val="2C2F50FA"/>
     <w:multiLevelType w:val="hybridMultilevel"/>
     <w:tmpl w:val="8D70A0AA"/>
@@ -10991,7 +11599,7 @@
       </w:rPr>
     </w:lvl>
   </w:abstractNum>
-  <w:abstractNum w:abstractNumId="18" w15:restartNumberingAfterBreak="0">
+  <w:abstractNum w:abstractNumId="20" w15:restartNumberingAfterBreak="0">
     <w:nsid w:val="2CF326E9"/>
     <w:multiLevelType w:val="hybridMultilevel"/>
     <w:tmpl w:val="DE9EF850"/>
@@ -11106,7 +11714,7 @@
       </w:rPr>
     </w:lvl>
   </w:abstractNum>
-  <w:abstractNum w:abstractNumId="19" w15:restartNumberingAfterBreak="0">
+  <w:abstractNum w:abstractNumId="21" w15:restartNumberingAfterBreak="0">
     <w:nsid w:val="2E8F6D8A"/>
     <w:multiLevelType w:val="hybridMultilevel"/>
     <w:tmpl w:val="45DA275E"/>
@@ -11221,7 +11829,7 @@
       </w:rPr>
     </w:lvl>
   </w:abstractNum>
-  <w:abstractNum w:abstractNumId="20" w15:restartNumberingAfterBreak="0">
+  <w:abstractNum w:abstractNumId="22" w15:restartNumberingAfterBreak="0">
     <w:nsid w:val="339229E2"/>
     <w:multiLevelType w:val="hybridMultilevel"/>
     <w:tmpl w:val="FE1CFCC0"/>
@@ -11336,7 +11944,7 @@
       </w:rPr>
     </w:lvl>
   </w:abstractNum>
-  <w:abstractNum w:abstractNumId="21" w15:restartNumberingAfterBreak="0">
+  <w:abstractNum w:abstractNumId="23" w15:restartNumberingAfterBreak="0">
     <w:nsid w:val="34EB4AC9"/>
     <w:multiLevelType w:val="hybridMultilevel"/>
     <w:tmpl w:val="8E027450"/>
@@ -11451,7 +12059,7 @@
       </w:rPr>
     </w:lvl>
   </w:abstractNum>
-  <w:abstractNum w:abstractNumId="22" w15:restartNumberingAfterBreak="0">
+  <w:abstractNum w:abstractNumId="24" w15:restartNumberingAfterBreak="0">
     <w:nsid w:val="3FFA2CF1"/>
     <w:multiLevelType w:val="hybridMultilevel"/>
     <w:tmpl w:val="87401B7C"/>
@@ -11566,7 +12174,7 @@
       </w:rPr>
     </w:lvl>
   </w:abstractNum>
-  <w:abstractNum w:abstractNumId="23" w15:restartNumberingAfterBreak="0">
+  <w:abstractNum w:abstractNumId="25" w15:restartNumberingAfterBreak="0">
     <w:nsid w:val="43252FC1"/>
     <w:multiLevelType w:val="hybridMultilevel"/>
     <w:tmpl w:val="95AC63E0"/>
@@ -11681,7 +12289,7 @@
       </w:rPr>
     </w:lvl>
   </w:abstractNum>
-  <w:abstractNum w:abstractNumId="24" w15:restartNumberingAfterBreak="0">
+  <w:abstractNum w:abstractNumId="26" w15:restartNumberingAfterBreak="0">
     <w:nsid w:val="463D462E"/>
     <w:multiLevelType w:val="hybridMultilevel"/>
     <w:tmpl w:val="2C924AF4"/>
@@ -11796,7 +12404,7 @@
       </w:rPr>
     </w:lvl>
   </w:abstractNum>
-  <w:abstractNum w:abstractNumId="25" w15:restartNumberingAfterBreak="0">
+  <w:abstractNum w:abstractNumId="27" w15:restartNumberingAfterBreak="0">
     <w:nsid w:val="46AD2E5F"/>
     <w:multiLevelType w:val="hybridMultilevel"/>
     <w:tmpl w:val="75826656"/>
@@ -11911,7 +12519,7 @@
       </w:rPr>
     </w:lvl>
   </w:abstractNum>
-  <w:abstractNum w:abstractNumId="26" w15:restartNumberingAfterBreak="0">
+  <w:abstractNum w:abstractNumId="28" w15:restartNumberingAfterBreak="0">
     <w:nsid w:val="46B67731"/>
     <w:multiLevelType w:val="hybridMultilevel"/>
     <w:tmpl w:val="EEF4AFFE"/>
@@ -12026,7 +12634,7 @@
       </w:rPr>
     </w:lvl>
   </w:abstractNum>
-  <w:abstractNum w:abstractNumId="27" w15:restartNumberingAfterBreak="0">
+  <w:abstractNum w:abstractNumId="29" w15:restartNumberingAfterBreak="0">
     <w:nsid w:val="46EE5A73"/>
     <w:multiLevelType w:val="hybridMultilevel"/>
     <w:tmpl w:val="8EEC7C32"/>
@@ -12141,7 +12749,122 @@
       </w:rPr>
     </w:lvl>
   </w:abstractNum>
-  <w:abstractNum w:abstractNumId="28" w15:restartNumberingAfterBreak="0">
+  <w:abstractNum w:abstractNumId="30" w15:restartNumberingAfterBreak="0">
+    <w:nsid w:val="48FA5004"/>
+    <w:multiLevelType w:val="hybridMultilevel"/>
+    <w:tmpl w:val="CDAE10FE"/>
+    <w:lvl w:ilvl="0" w:tplc="C492B162">
+      <w:start w:val="1"/>
+      <w:numFmt w:val="bullet"/>
+      <w:lvlText w:val=""/>
+      <w:lvlPicBulletId w:val="0"/>
+      <w:lvlJc w:val="left"/>
+      <w:pPr>
+        <w:ind w:left="720" w:hanging="360"/>
+      </w:pPr>
+      <w:rPr>
+        <w:rFonts w:ascii="Symbol" w:hAnsi="Symbol" w:hint="default"/>
+        <w:color w:val="auto"/>
+      </w:rPr>
+    </w:lvl>
+    <w:lvl w:ilvl="1" w:tplc="04090003" w:tentative="1">
+      <w:start w:val="1"/>
+      <w:numFmt w:val="bullet"/>
+      <w:lvlText w:val="o"/>
+      <w:lvlJc w:val="left"/>
+      <w:pPr>
+        <w:ind w:left="1440" w:hanging="360"/>
+      </w:pPr>
+      <w:rPr>
+        <w:rFonts w:ascii="Courier New" w:hAnsi="Courier New" w:cs="Courier New" w:hint="default"/>
+      </w:rPr>
+    </w:lvl>
+    <w:lvl w:ilvl="2" w:tplc="04090005" w:tentative="1">
+      <w:start w:val="1"/>
+      <w:numFmt w:val="bullet"/>
+      <w:lvlText w:val=""/>
+      <w:lvlJc w:val="left"/>
+      <w:pPr>
+        <w:ind w:left="2160" w:hanging="360"/>
+      </w:pPr>
+      <w:rPr>
+        <w:rFonts w:ascii="Wingdings" w:hAnsi="Wingdings" w:hint="default"/>
+      </w:rPr>
+    </w:lvl>
+    <w:lvl w:ilvl="3" w:tplc="04090001" w:tentative="1">
+      <w:start w:val="1"/>
+      <w:numFmt w:val="bullet"/>
+      <w:lvlText w:val=""/>
+      <w:lvlJc w:val="left"/>
+      <w:pPr>
+        <w:ind w:left="2880" w:hanging="360"/>
+      </w:pPr>
+      <w:rPr>
+        <w:rFonts w:ascii="Symbol" w:hAnsi="Symbol" w:hint="default"/>
+      </w:rPr>
+    </w:lvl>
+    <w:lvl w:ilvl="4" w:tplc="04090003" w:tentative="1">
+      <w:start w:val="1"/>
+      <w:numFmt w:val="bullet"/>
+      <w:lvlText w:val="o"/>
+      <w:lvlJc w:val="left"/>
+      <w:pPr>
+        <w:ind w:left="3600" w:hanging="360"/>
+      </w:pPr>
+      <w:rPr>
+        <w:rFonts w:ascii="Courier New" w:hAnsi="Courier New" w:cs="Courier New" w:hint="default"/>
+      </w:rPr>
+    </w:lvl>
+    <w:lvl w:ilvl="5" w:tplc="04090005" w:tentative="1">
+      <w:start w:val="1"/>
+      <w:numFmt w:val="bullet"/>
+      <w:lvlText w:val=""/>
+      <w:lvlJc w:val="left"/>
+      <w:pPr>
+        <w:ind w:left="4320" w:hanging="360"/>
+      </w:pPr>
+      <w:rPr>
+        <w:rFonts w:ascii="Wingdings" w:hAnsi="Wingdings" w:hint="default"/>
+      </w:rPr>
+    </w:lvl>
+    <w:lvl w:ilvl="6" w:tplc="04090001" w:tentative="1">
+      <w:start w:val="1"/>
+      <w:numFmt w:val="bullet"/>
+      <w:lvlText w:val=""/>
+      <w:lvlJc w:val="left"/>
+      <w:pPr>
+        <w:ind w:left="5040" w:hanging="360"/>
+      </w:pPr>
+      <w:rPr>
+        <w:rFonts w:ascii="Symbol" w:hAnsi="Symbol" w:hint="default"/>
+      </w:rPr>
+    </w:lvl>
+    <w:lvl w:ilvl="7" w:tplc="04090003" w:tentative="1">
+      <w:start w:val="1"/>
+      <w:numFmt w:val="bullet"/>
+      <w:lvlText w:val="o"/>
+      <w:lvlJc w:val="left"/>
+      <w:pPr>
+        <w:ind w:left="5760" w:hanging="360"/>
+      </w:pPr>
+      <w:rPr>
+        <w:rFonts w:ascii="Courier New" w:hAnsi="Courier New" w:cs="Courier New" w:hint="default"/>
+      </w:rPr>
+    </w:lvl>
+    <w:lvl w:ilvl="8" w:tplc="04090005" w:tentative="1">
+      <w:start w:val="1"/>
+      <w:numFmt w:val="bullet"/>
+      <w:lvlText w:val=""/>
+      <w:lvlJc w:val="left"/>
+      <w:pPr>
+        <w:ind w:left="6480" w:hanging="360"/>
+      </w:pPr>
+      <w:rPr>
+        <w:rFonts w:ascii="Wingdings" w:hAnsi="Wingdings" w:hint="default"/>
+      </w:rPr>
+    </w:lvl>
+  </w:abstractNum>
+  <w:abstractNum w:abstractNumId="31" w15:restartNumberingAfterBreak="0">
     <w:nsid w:val="4BD27D57"/>
     <w:multiLevelType w:val="hybridMultilevel"/>
     <w:tmpl w:val="B2D2BDE4"/>
@@ -12256,7 +12979,7 @@
       </w:rPr>
     </w:lvl>
   </w:abstractNum>
-  <w:abstractNum w:abstractNumId="29" w15:restartNumberingAfterBreak="0">
+  <w:abstractNum w:abstractNumId="32" w15:restartNumberingAfterBreak="0">
     <w:nsid w:val="4CEC471F"/>
     <w:multiLevelType w:val="hybridMultilevel"/>
     <w:tmpl w:val="48BCBEF0"/>
@@ -12371,7 +13094,7 @@
       </w:rPr>
     </w:lvl>
   </w:abstractNum>
-  <w:abstractNum w:abstractNumId="30" w15:restartNumberingAfterBreak="0">
+  <w:abstractNum w:abstractNumId="33" w15:restartNumberingAfterBreak="0">
     <w:nsid w:val="4D934FEB"/>
     <w:multiLevelType w:val="hybridMultilevel"/>
     <w:tmpl w:val="709EFB76"/>
@@ -12486,7 +13209,7 @@
       </w:rPr>
     </w:lvl>
   </w:abstractNum>
-  <w:abstractNum w:abstractNumId="31" w15:restartNumberingAfterBreak="0">
+  <w:abstractNum w:abstractNumId="34" w15:restartNumberingAfterBreak="0">
     <w:nsid w:val="4DCA0729"/>
     <w:multiLevelType w:val="hybridMultilevel"/>
     <w:tmpl w:val="9DDA5832"/>
@@ -12601,7 +13324,7 @@
       </w:rPr>
     </w:lvl>
   </w:abstractNum>
-  <w:abstractNum w:abstractNumId="32" w15:restartNumberingAfterBreak="0">
+  <w:abstractNum w:abstractNumId="35" w15:restartNumberingAfterBreak="0">
     <w:nsid w:val="4E207038"/>
     <w:multiLevelType w:val="hybridMultilevel"/>
     <w:tmpl w:val="DA56D4AC"/>
@@ -12716,7 +13439,7 @@
       </w:rPr>
     </w:lvl>
   </w:abstractNum>
-  <w:abstractNum w:abstractNumId="33" w15:restartNumberingAfterBreak="0">
+  <w:abstractNum w:abstractNumId="36" w15:restartNumberingAfterBreak="0">
     <w:nsid w:val="4E7E7C86"/>
     <w:multiLevelType w:val="hybridMultilevel"/>
     <w:tmpl w:val="CF2A322A"/>
@@ -12831,7 +13554,237 @@
       </w:rPr>
     </w:lvl>
   </w:abstractNum>
-  <w:abstractNum w:abstractNumId="34" w15:restartNumberingAfterBreak="0">
+  <w:abstractNum w:abstractNumId="37" w15:restartNumberingAfterBreak="0">
+    <w:nsid w:val="52F83FB8"/>
+    <w:multiLevelType w:val="hybridMultilevel"/>
+    <w:tmpl w:val="854C2DA6"/>
+    <w:lvl w:ilvl="0" w:tplc="C492B162">
+      <w:start w:val="1"/>
+      <w:numFmt w:val="bullet"/>
+      <w:lvlText w:val=""/>
+      <w:lvlPicBulletId w:val="0"/>
+      <w:lvlJc w:val="left"/>
+      <w:pPr>
+        <w:ind w:left="720" w:hanging="360"/>
+      </w:pPr>
+      <w:rPr>
+        <w:rFonts w:ascii="Symbol" w:hAnsi="Symbol" w:hint="default"/>
+        <w:color w:val="auto"/>
+      </w:rPr>
+    </w:lvl>
+    <w:lvl w:ilvl="1" w:tplc="04090003" w:tentative="1">
+      <w:start w:val="1"/>
+      <w:numFmt w:val="bullet"/>
+      <w:lvlText w:val="o"/>
+      <w:lvlJc w:val="left"/>
+      <w:pPr>
+        <w:ind w:left="1440" w:hanging="360"/>
+      </w:pPr>
+      <w:rPr>
+        <w:rFonts w:ascii="Courier New" w:hAnsi="Courier New" w:cs="Courier New" w:hint="default"/>
+      </w:rPr>
+    </w:lvl>
+    <w:lvl w:ilvl="2" w:tplc="04090005" w:tentative="1">
+      <w:start w:val="1"/>
+      <w:numFmt w:val="bullet"/>
+      <w:lvlText w:val=""/>
+      <w:lvlJc w:val="left"/>
+      <w:pPr>
+        <w:ind w:left="2160" w:hanging="360"/>
+      </w:pPr>
+      <w:rPr>
+        <w:rFonts w:ascii="Wingdings" w:hAnsi="Wingdings" w:hint="default"/>
+      </w:rPr>
+    </w:lvl>
+    <w:lvl w:ilvl="3" w:tplc="04090001" w:tentative="1">
+      <w:start w:val="1"/>
+      <w:numFmt w:val="bullet"/>
+      <w:lvlText w:val=""/>
+      <w:lvlJc w:val="left"/>
+      <w:pPr>
+        <w:ind w:left="2880" w:hanging="360"/>
+      </w:pPr>
+      <w:rPr>
+        <w:rFonts w:ascii="Symbol" w:hAnsi="Symbol" w:hint="default"/>
+      </w:rPr>
+    </w:lvl>
+    <w:lvl w:ilvl="4" w:tplc="04090003" w:tentative="1">
+      <w:start w:val="1"/>
+      <w:numFmt w:val="bullet"/>
+      <w:lvlText w:val="o"/>
+      <w:lvlJc w:val="left"/>
+      <w:pPr>
+        <w:ind w:left="3600" w:hanging="360"/>
+      </w:pPr>
+      <w:rPr>
+        <w:rFonts w:ascii="Courier New" w:hAnsi="Courier New" w:cs="Courier New" w:hint="default"/>
+      </w:rPr>
+    </w:lvl>
+    <w:lvl w:ilvl="5" w:tplc="04090005" w:tentative="1">
+      <w:start w:val="1"/>
+      <w:numFmt w:val="bullet"/>
+      <w:lvlText w:val=""/>
+      <w:lvlJc w:val="left"/>
+      <w:pPr>
+        <w:ind w:left="4320" w:hanging="360"/>
+      </w:pPr>
+      <w:rPr>
+        <w:rFonts w:ascii="Wingdings" w:hAnsi="Wingdings" w:hint="default"/>
+      </w:rPr>
+    </w:lvl>
+    <w:lvl w:ilvl="6" w:tplc="04090001" w:tentative="1">
+      <w:start w:val="1"/>
+      <w:numFmt w:val="bullet"/>
+      <w:lvlText w:val=""/>
+      <w:lvlJc w:val="left"/>
+      <w:pPr>
+        <w:ind w:left="5040" w:hanging="360"/>
+      </w:pPr>
+      <w:rPr>
+        <w:rFonts w:ascii="Symbol" w:hAnsi="Symbol" w:hint="default"/>
+      </w:rPr>
+    </w:lvl>
+    <w:lvl w:ilvl="7" w:tplc="04090003" w:tentative="1">
+      <w:start w:val="1"/>
+      <w:numFmt w:val="bullet"/>
+      <w:lvlText w:val="o"/>
+      <w:lvlJc w:val="left"/>
+      <w:pPr>
+        <w:ind w:left="5760" w:hanging="360"/>
+      </w:pPr>
+      <w:rPr>
+        <w:rFonts w:ascii="Courier New" w:hAnsi="Courier New" w:cs="Courier New" w:hint="default"/>
+      </w:rPr>
+    </w:lvl>
+    <w:lvl w:ilvl="8" w:tplc="04090005" w:tentative="1">
+      <w:start w:val="1"/>
+      <w:numFmt w:val="bullet"/>
+      <w:lvlText w:val=""/>
+      <w:lvlJc w:val="left"/>
+      <w:pPr>
+        <w:ind w:left="6480" w:hanging="360"/>
+      </w:pPr>
+      <w:rPr>
+        <w:rFonts w:ascii="Wingdings" w:hAnsi="Wingdings" w:hint="default"/>
+      </w:rPr>
+    </w:lvl>
+  </w:abstractNum>
+  <w:abstractNum w:abstractNumId="38" w15:restartNumberingAfterBreak="0">
+    <w:nsid w:val="5457602A"/>
+    <w:multiLevelType w:val="hybridMultilevel"/>
+    <w:tmpl w:val="F85A1B08"/>
+    <w:lvl w:ilvl="0" w:tplc="C492B162">
+      <w:start w:val="1"/>
+      <w:numFmt w:val="bullet"/>
+      <w:lvlText w:val=""/>
+      <w:lvlPicBulletId w:val="0"/>
+      <w:lvlJc w:val="left"/>
+      <w:pPr>
+        <w:ind w:left="720" w:hanging="360"/>
+      </w:pPr>
+      <w:rPr>
+        <w:rFonts w:ascii="Symbol" w:hAnsi="Symbol" w:hint="default"/>
+        <w:color w:val="auto"/>
+      </w:rPr>
+    </w:lvl>
+    <w:lvl w:ilvl="1" w:tplc="04090003" w:tentative="1">
+      <w:start w:val="1"/>
+      <w:numFmt w:val="bullet"/>
+      <w:lvlText w:val="o"/>
+      <w:lvlJc w:val="left"/>
+      <w:pPr>
+        <w:ind w:left="1440" w:hanging="360"/>
+      </w:pPr>
+      <w:rPr>
+        <w:rFonts w:ascii="Courier New" w:hAnsi="Courier New" w:cs="Courier New" w:hint="default"/>
+      </w:rPr>
+    </w:lvl>
+    <w:lvl w:ilvl="2" w:tplc="04090005" w:tentative="1">
+      <w:start w:val="1"/>
+      <w:numFmt w:val="bullet"/>
+      <w:lvlText w:val=""/>
+      <w:lvlJc w:val="left"/>
+      <w:pPr>
+        <w:ind w:left="2160" w:hanging="360"/>
+      </w:pPr>
+      <w:rPr>
+        <w:rFonts w:ascii="Wingdings" w:hAnsi="Wingdings" w:hint="default"/>
+      </w:rPr>
+    </w:lvl>
+    <w:lvl w:ilvl="3" w:tplc="04090001" w:tentative="1">
+      <w:start w:val="1"/>
+      <w:numFmt w:val="bullet"/>
+      <w:lvlText w:val=""/>
+      <w:lvlJc w:val="left"/>
+      <w:pPr>
+        <w:ind w:left="2880" w:hanging="360"/>
+      </w:pPr>
+      <w:rPr>
+        <w:rFonts w:ascii="Symbol" w:hAnsi="Symbol" w:hint="default"/>
+      </w:rPr>
+    </w:lvl>
+    <w:lvl w:ilvl="4" w:tplc="04090003" w:tentative="1">
+      <w:start w:val="1"/>
+      <w:numFmt w:val="bullet"/>
+      <w:lvlText w:val="o"/>
+      <w:lvlJc w:val="left"/>
+      <w:pPr>
+        <w:ind w:left="3600" w:hanging="360"/>
+      </w:pPr>
+      <w:rPr>
+        <w:rFonts w:ascii="Courier New" w:hAnsi="Courier New" w:cs="Courier New" w:hint="default"/>
+      </w:rPr>
+    </w:lvl>
+    <w:lvl w:ilvl="5" w:tplc="04090005" w:tentative="1">
+      <w:start w:val="1"/>
+      <w:numFmt w:val="bullet"/>
+      <w:lvlText w:val=""/>
+      <w:lvlJc w:val="left"/>
+      <w:pPr>
+        <w:ind w:left="4320" w:hanging="360"/>
+      </w:pPr>
+      <w:rPr>
+        <w:rFonts w:ascii="Wingdings" w:hAnsi="Wingdings" w:hint="default"/>
+      </w:rPr>
+    </w:lvl>
+    <w:lvl w:ilvl="6" w:tplc="04090001" w:tentative="1">
+      <w:start w:val="1"/>
+      <w:numFmt w:val="bullet"/>
+      <w:lvlText w:val=""/>
+      <w:lvlJc w:val="left"/>
+      <w:pPr>
+        <w:ind w:left="5040" w:hanging="360"/>
+      </w:pPr>
+      <w:rPr>
+        <w:rFonts w:ascii="Symbol" w:hAnsi="Symbol" w:hint="default"/>
+      </w:rPr>
+    </w:lvl>
+    <w:lvl w:ilvl="7" w:tplc="04090003" w:tentative="1">
+      <w:start w:val="1"/>
+      <w:numFmt w:val="bullet"/>
+      <w:lvlText w:val="o"/>
+      <w:lvlJc w:val="left"/>
+      <w:pPr>
+        <w:ind w:left="5760" w:hanging="360"/>
+      </w:pPr>
+      <w:rPr>
+        <w:rFonts w:ascii="Courier New" w:hAnsi="Courier New" w:cs="Courier New" w:hint="default"/>
+      </w:rPr>
+    </w:lvl>
+    <w:lvl w:ilvl="8" w:tplc="04090005" w:tentative="1">
+      <w:start w:val="1"/>
+      <w:numFmt w:val="bullet"/>
+      <w:lvlText w:val=""/>
+      <w:lvlJc w:val="left"/>
+      <w:pPr>
+        <w:ind w:left="6480" w:hanging="360"/>
+      </w:pPr>
+      <w:rPr>
+        <w:rFonts w:ascii="Wingdings" w:hAnsi="Wingdings" w:hint="default"/>
+      </w:rPr>
+    </w:lvl>
+  </w:abstractNum>
+  <w:abstractNum w:abstractNumId="39" w15:restartNumberingAfterBreak="0">
     <w:nsid w:val="54CF3EF7"/>
     <w:multiLevelType w:val="hybridMultilevel"/>
     <w:tmpl w:val="84BA528C"/>
@@ -12946,7 +13899,7 @@
       </w:rPr>
     </w:lvl>
   </w:abstractNum>
-  <w:abstractNum w:abstractNumId="35" w15:restartNumberingAfterBreak="0">
+  <w:abstractNum w:abstractNumId="40" w15:restartNumberingAfterBreak="0">
     <w:nsid w:val="55456DFC"/>
     <w:multiLevelType w:val="hybridMultilevel"/>
     <w:tmpl w:val="4D8454AA"/>
@@ -13061,7 +14014,7 @@
       </w:rPr>
     </w:lvl>
   </w:abstractNum>
-  <w:abstractNum w:abstractNumId="36" w15:restartNumberingAfterBreak="0">
+  <w:abstractNum w:abstractNumId="41" w15:restartNumberingAfterBreak="0">
     <w:nsid w:val="58883148"/>
     <w:multiLevelType w:val="hybridMultilevel"/>
     <w:tmpl w:val="B0B4964A"/>
@@ -13176,7 +14129,7 @@
       </w:rPr>
     </w:lvl>
   </w:abstractNum>
-  <w:abstractNum w:abstractNumId="37" w15:restartNumberingAfterBreak="0">
+  <w:abstractNum w:abstractNumId="42" w15:restartNumberingAfterBreak="0">
     <w:nsid w:val="594204D0"/>
     <w:multiLevelType w:val="hybridMultilevel"/>
     <w:tmpl w:val="908CD0F2"/>
@@ -13289,7 +14242,7 @@
       </w:rPr>
     </w:lvl>
   </w:abstractNum>
-  <w:abstractNum w:abstractNumId="38" w15:restartNumberingAfterBreak="0">
+  <w:abstractNum w:abstractNumId="43" w15:restartNumberingAfterBreak="0">
     <w:nsid w:val="5EE40859"/>
     <w:multiLevelType w:val="hybridMultilevel"/>
     <w:tmpl w:val="DA78B38A"/>
@@ -13404,7 +14357,122 @@
       </w:rPr>
     </w:lvl>
   </w:abstractNum>
-  <w:abstractNum w:abstractNumId="39" w15:restartNumberingAfterBreak="0">
+  <w:abstractNum w:abstractNumId="44" w15:restartNumberingAfterBreak="0">
+    <w:nsid w:val="64A14AAC"/>
+    <w:multiLevelType w:val="hybridMultilevel"/>
+    <w:tmpl w:val="EEA4D2A6"/>
+    <w:lvl w:ilvl="0" w:tplc="C492B162">
+      <w:start w:val="1"/>
+      <w:numFmt w:val="bullet"/>
+      <w:lvlText w:val=""/>
+      <w:lvlPicBulletId w:val="0"/>
+      <w:lvlJc w:val="left"/>
+      <w:pPr>
+        <w:ind w:left="720" w:hanging="360"/>
+      </w:pPr>
+      <w:rPr>
+        <w:rFonts w:ascii="Symbol" w:hAnsi="Symbol" w:hint="default"/>
+        <w:color w:val="auto"/>
+      </w:rPr>
+    </w:lvl>
+    <w:lvl w:ilvl="1" w:tplc="04090003" w:tentative="1">
+      <w:start w:val="1"/>
+      <w:numFmt w:val="bullet"/>
+      <w:lvlText w:val="o"/>
+      <w:lvlJc w:val="left"/>
+      <w:pPr>
+        <w:ind w:left="1440" w:hanging="360"/>
+      </w:pPr>
+      <w:rPr>
+        <w:rFonts w:ascii="Courier New" w:hAnsi="Courier New" w:cs="Courier New" w:hint="default"/>
+      </w:rPr>
+    </w:lvl>
+    <w:lvl w:ilvl="2" w:tplc="04090005" w:tentative="1">
+      <w:start w:val="1"/>
+      <w:numFmt w:val="bullet"/>
+      <w:lvlText w:val=""/>
+      <w:lvlJc w:val="left"/>
+      <w:pPr>
+        <w:ind w:left="2160" w:hanging="360"/>
+      </w:pPr>
+      <w:rPr>
+        <w:rFonts w:ascii="Wingdings" w:hAnsi="Wingdings" w:hint="default"/>
+      </w:rPr>
+    </w:lvl>
+    <w:lvl w:ilvl="3" w:tplc="04090001" w:tentative="1">
+      <w:start w:val="1"/>
+      <w:numFmt w:val="bullet"/>
+      <w:lvlText w:val=""/>
+      <w:lvlJc w:val="left"/>
+      <w:pPr>
+        <w:ind w:left="2880" w:hanging="360"/>
+      </w:pPr>
+      <w:rPr>
+        <w:rFonts w:ascii="Symbol" w:hAnsi="Symbol" w:hint="default"/>
+      </w:rPr>
+    </w:lvl>
+    <w:lvl w:ilvl="4" w:tplc="04090003" w:tentative="1">
+      <w:start w:val="1"/>
+      <w:numFmt w:val="bullet"/>
+      <w:lvlText w:val="o"/>
+      <w:lvlJc w:val="left"/>
+      <w:pPr>
+        <w:ind w:left="3600" w:hanging="360"/>
+      </w:pPr>
+      <w:rPr>
+        <w:rFonts w:ascii="Courier New" w:hAnsi="Courier New" w:cs="Courier New" w:hint="default"/>
+      </w:rPr>
+    </w:lvl>
+    <w:lvl w:ilvl="5" w:tplc="04090005" w:tentative="1">
+      <w:start w:val="1"/>
+      <w:numFmt w:val="bullet"/>
+      <w:lvlText w:val=""/>
+      <w:lvlJc w:val="left"/>
+      <w:pPr>
+        <w:ind w:left="4320" w:hanging="360"/>
+      </w:pPr>
+      <w:rPr>
+        <w:rFonts w:ascii="Wingdings" w:hAnsi="Wingdings" w:hint="default"/>
+      </w:rPr>
+    </w:lvl>
+    <w:lvl w:ilvl="6" w:tplc="04090001" w:tentative="1">
+      <w:start w:val="1"/>
+      <w:numFmt w:val="bullet"/>
+      <w:lvlText w:val=""/>
+      <w:lvlJc w:val="left"/>
+      <w:pPr>
+        <w:ind w:left="5040" w:hanging="360"/>
+      </w:pPr>
+      <w:rPr>
+        <w:rFonts w:ascii="Symbol" w:hAnsi="Symbol" w:hint="default"/>
+      </w:rPr>
+    </w:lvl>
+    <w:lvl w:ilvl="7" w:tplc="04090003" w:tentative="1">
+      <w:start w:val="1"/>
+      <w:numFmt w:val="bullet"/>
+      <w:lvlText w:val="o"/>
+      <w:lvlJc w:val="left"/>
+      <w:pPr>
+        <w:ind w:left="5760" w:hanging="360"/>
+      </w:pPr>
+      <w:rPr>
+        <w:rFonts w:ascii="Courier New" w:hAnsi="Courier New" w:cs="Courier New" w:hint="default"/>
+      </w:rPr>
+    </w:lvl>
+    <w:lvl w:ilvl="8" w:tplc="04090005" w:tentative="1">
+      <w:start w:val="1"/>
+      <w:numFmt w:val="bullet"/>
+      <w:lvlText w:val=""/>
+      <w:lvlJc w:val="left"/>
+      <w:pPr>
+        <w:ind w:left="6480" w:hanging="360"/>
+      </w:pPr>
+      <w:rPr>
+        <w:rFonts w:ascii="Wingdings" w:hAnsi="Wingdings" w:hint="default"/>
+      </w:rPr>
+    </w:lvl>
+  </w:abstractNum>
+  <w:abstractNum w:abstractNumId="45" w15:restartNumberingAfterBreak="0">
     <w:nsid w:val="66C15610"/>
     <w:multiLevelType w:val="hybridMultilevel"/>
     <w:tmpl w:val="C894619E"/>
@@ -13519,7 +14587,122 @@
       </w:rPr>
     </w:lvl>
   </w:abstractNum>
-  <w:abstractNum w:abstractNumId="40" w15:restartNumberingAfterBreak="0">
+  <w:abstractNum w:abstractNumId="46" w15:restartNumberingAfterBreak="0">
+    <w:nsid w:val="6AAB7E38"/>
+    <w:multiLevelType w:val="hybridMultilevel"/>
+    <w:tmpl w:val="1944B602"/>
+    <w:lvl w:ilvl="0" w:tplc="C492B162">
+      <w:start w:val="1"/>
+      <w:numFmt w:val="bullet"/>
+      <w:lvlText w:val=""/>
+      <w:lvlPicBulletId w:val="0"/>
+      <w:lvlJc w:val="left"/>
+      <w:pPr>
+        <w:ind w:left="720" w:hanging="360"/>
+      </w:pPr>
+      <w:rPr>
+        <w:rFonts w:ascii="Symbol" w:hAnsi="Symbol" w:hint="default"/>
+        <w:color w:val="auto"/>
+      </w:rPr>
+    </w:lvl>
+    <w:lvl w:ilvl="1" w:tplc="04090003" w:tentative="1">
+      <w:start w:val="1"/>
+      <w:numFmt w:val="bullet"/>
+      <w:lvlText w:val="o"/>
+      <w:lvlJc w:val="left"/>
+      <w:pPr>
+        <w:ind w:left="1440" w:hanging="360"/>
+      </w:pPr>
+      <w:rPr>
+        <w:rFonts w:ascii="Courier New" w:hAnsi="Courier New" w:cs="Courier New" w:hint="default"/>
+      </w:rPr>
+    </w:lvl>
+    <w:lvl w:ilvl="2" w:tplc="04090005" w:tentative="1">
+      <w:start w:val="1"/>
+      <w:numFmt w:val="bullet"/>
+      <w:lvlText w:val=""/>
+      <w:lvlJc w:val="left"/>
+      <w:pPr>
+        <w:ind w:left="2160" w:hanging="360"/>
+      </w:pPr>
+      <w:rPr>
+        <w:rFonts w:ascii="Wingdings" w:hAnsi="Wingdings" w:hint="default"/>
+      </w:rPr>
+    </w:lvl>
+    <w:lvl w:ilvl="3" w:tplc="04090001" w:tentative="1">
+      <w:start w:val="1"/>
+      <w:numFmt w:val="bullet"/>
+      <w:lvlText w:val=""/>
+      <w:lvlJc w:val="left"/>
+      <w:pPr>
+        <w:ind w:left="2880" w:hanging="360"/>
+      </w:pPr>
+      <w:rPr>
+        <w:rFonts w:ascii="Symbol" w:hAnsi="Symbol" w:hint="default"/>
+      </w:rPr>
+    </w:lvl>
+    <w:lvl w:ilvl="4" w:tplc="04090003" w:tentative="1">
+      <w:start w:val="1"/>
+      <w:numFmt w:val="bullet"/>
+      <w:lvlText w:val="o"/>
+      <w:lvlJc w:val="left"/>
+      <w:pPr>
+        <w:ind w:left="3600" w:hanging="360"/>
+      </w:pPr>
+      <w:rPr>
+        <w:rFonts w:ascii="Courier New" w:hAnsi="Courier New" w:cs="Courier New" w:hint="default"/>
+      </w:rPr>
+    </w:lvl>
+    <w:lvl w:ilvl="5" w:tplc="04090005" w:tentative="1">
+      <w:start w:val="1"/>
+      <w:numFmt w:val="bullet"/>
+      <w:lvlText w:val=""/>
+      <w:lvlJc w:val="left"/>
+      <w:pPr>
+        <w:ind w:left="4320" w:hanging="360"/>
+      </w:pPr>
+      <w:rPr>
+        <w:rFonts w:ascii="Wingdings" w:hAnsi="Wingdings" w:hint="default"/>
+      </w:rPr>
+    </w:lvl>
+    <w:lvl w:ilvl="6" w:tplc="04090001" w:tentative="1">
+      <w:start w:val="1"/>
+      <w:numFmt w:val="bullet"/>
+      <w:lvlText w:val=""/>
+      <w:lvlJc w:val="left"/>
+      <w:pPr>
+        <w:ind w:left="5040" w:hanging="360"/>
+      </w:pPr>
+      <w:rPr>
+        <w:rFonts w:ascii="Symbol" w:hAnsi="Symbol" w:hint="default"/>
+      </w:rPr>
+    </w:lvl>
+    <w:lvl w:ilvl="7" w:tplc="04090003" w:tentative="1">
+      <w:start w:val="1"/>
+      <w:numFmt w:val="bullet"/>
+      <w:lvlText w:val="o"/>
+      <w:lvlJc w:val="left"/>
+      <w:pPr>
+        <w:ind w:left="5760" w:hanging="360"/>
+      </w:pPr>
+      <w:rPr>
+        <w:rFonts w:ascii="Courier New" w:hAnsi="Courier New" w:cs="Courier New" w:hint="default"/>
+      </w:rPr>
+    </w:lvl>
+    <w:lvl w:ilvl="8" w:tplc="04090005" w:tentative="1">
+      <w:start w:val="1"/>
+      <w:numFmt w:val="bullet"/>
+      <w:lvlText w:val=""/>
+      <w:lvlJc w:val="left"/>
+      <w:pPr>
+        <w:ind w:left="6480" w:hanging="360"/>
+      </w:pPr>
+      <w:rPr>
+        <w:rFonts w:ascii="Wingdings" w:hAnsi="Wingdings" w:hint="default"/>
+      </w:rPr>
+    </w:lvl>
+  </w:abstractNum>
+  <w:abstractNum w:abstractNumId="47" w15:restartNumberingAfterBreak="0">
     <w:nsid w:val="6C3A35EE"/>
     <w:multiLevelType w:val="hybridMultilevel"/>
     <w:tmpl w:val="6EC86188"/>
@@ -13634,7 +14817,7 @@
       </w:rPr>
     </w:lvl>
   </w:abstractNum>
-  <w:abstractNum w:abstractNumId="41" w15:restartNumberingAfterBreak="0">
+  <w:abstractNum w:abstractNumId="48" w15:restartNumberingAfterBreak="0">
     <w:nsid w:val="6C7D3E7E"/>
     <w:multiLevelType w:val="hybridMultilevel"/>
     <w:tmpl w:val="77B60DC2"/>
@@ -13749,7 +14932,7 @@
       </w:rPr>
     </w:lvl>
   </w:abstractNum>
-  <w:abstractNum w:abstractNumId="42" w15:restartNumberingAfterBreak="0">
+  <w:abstractNum w:abstractNumId="49" w15:restartNumberingAfterBreak="0">
     <w:nsid w:val="6E9100B8"/>
     <w:multiLevelType w:val="hybridMultilevel"/>
     <w:tmpl w:val="87C2B51E"/>
@@ -13864,7 +15047,7 @@
       </w:rPr>
     </w:lvl>
   </w:abstractNum>
-  <w:abstractNum w:abstractNumId="43" w15:restartNumberingAfterBreak="0">
+  <w:abstractNum w:abstractNumId="50" w15:restartNumberingAfterBreak="0">
     <w:nsid w:val="72C957D1"/>
     <w:multiLevelType w:val="hybridMultilevel"/>
     <w:tmpl w:val="8980890C"/>
@@ -13979,7 +15162,7 @@
       </w:rPr>
     </w:lvl>
   </w:abstractNum>
-  <w:abstractNum w:abstractNumId="44" w15:restartNumberingAfterBreak="0">
+  <w:abstractNum w:abstractNumId="51" w15:restartNumberingAfterBreak="0">
     <w:nsid w:val="73CF23B7"/>
     <w:multiLevelType w:val="hybridMultilevel"/>
     <w:tmpl w:val="A6BCE97C"/>
@@ -14094,7 +15277,7 @@
       </w:rPr>
     </w:lvl>
   </w:abstractNum>
-  <w:abstractNum w:abstractNumId="45" w15:restartNumberingAfterBreak="0">
+  <w:abstractNum w:abstractNumId="52" w15:restartNumberingAfterBreak="0">
     <w:nsid w:val="768F0B92"/>
     <w:multiLevelType w:val="hybridMultilevel"/>
     <w:tmpl w:val="0DBC638A"/>
@@ -14209,7 +15392,122 @@
       </w:rPr>
     </w:lvl>
   </w:abstractNum>
-  <w:abstractNum w:abstractNumId="46" w15:restartNumberingAfterBreak="0">
+  <w:abstractNum w:abstractNumId="53" w15:restartNumberingAfterBreak="0">
+    <w:nsid w:val="793E00C6"/>
+    <w:multiLevelType w:val="hybridMultilevel"/>
+    <w:tmpl w:val="D3AE3638"/>
+    <w:lvl w:ilvl="0" w:tplc="C492B162">
+      <w:start w:val="1"/>
+      <w:numFmt w:val="bullet"/>
+      <w:lvlText w:val=""/>
+      <w:lvlPicBulletId w:val="0"/>
+      <w:lvlJc w:val="left"/>
+      <w:pPr>
+        <w:ind w:left="720" w:hanging="360"/>
+      </w:pPr>
+      <w:rPr>
+        <w:rFonts w:ascii="Symbol" w:hAnsi="Symbol" w:hint="default"/>
+        <w:color w:val="auto"/>
+      </w:rPr>
+    </w:lvl>
+    <w:lvl w:ilvl="1" w:tplc="04090003" w:tentative="1">
+      <w:start w:val="1"/>
+      <w:numFmt w:val="bullet"/>
+      <w:lvlText w:val="o"/>
+      <w:lvlJc w:val="left"/>
+      <w:pPr>
+        <w:ind w:left="1440" w:hanging="360"/>
+      </w:pPr>
+      <w:rPr>
+        <w:rFonts w:ascii="Courier New" w:hAnsi="Courier New" w:cs="Courier New" w:hint="default"/>
+      </w:rPr>
+    </w:lvl>
+    <w:lvl w:ilvl="2" w:tplc="04090005" w:tentative="1">
+      <w:start w:val="1"/>
+      <w:numFmt w:val="bullet"/>
+      <w:lvlText w:val=""/>
+      <w:lvlJc w:val="left"/>
+      <w:pPr>
+        <w:ind w:left="2160" w:hanging="360"/>
+      </w:pPr>
+      <w:rPr>
+        <w:rFonts w:ascii="Wingdings" w:hAnsi="Wingdings" w:hint="default"/>
+      </w:rPr>
+    </w:lvl>
+    <w:lvl w:ilvl="3" w:tplc="04090001" w:tentative="1">
+      <w:start w:val="1"/>
+      <w:numFmt w:val="bullet"/>
+      <w:lvlText w:val=""/>
+      <w:lvlJc w:val="left"/>
+      <w:pPr>
+        <w:ind w:left="2880" w:hanging="360"/>
+      </w:pPr>
+      <w:rPr>
+        <w:rFonts w:ascii="Symbol" w:hAnsi="Symbol" w:hint="default"/>
+      </w:rPr>
+    </w:lvl>
+    <w:lvl w:ilvl="4" w:tplc="04090003" w:tentative="1">
+      <w:start w:val="1"/>
+      <w:numFmt w:val="bullet"/>
+      <w:lvlText w:val="o"/>
+      <w:lvlJc w:val="left"/>
+      <w:pPr>
+        <w:ind w:left="3600" w:hanging="360"/>
+      </w:pPr>
+      <w:rPr>
+        <w:rFonts w:ascii="Courier New" w:hAnsi="Courier New" w:cs="Courier New" w:hint="default"/>
+      </w:rPr>
+    </w:lvl>
+    <w:lvl w:ilvl="5" w:tplc="04090005" w:tentative="1">
+      <w:start w:val="1"/>
+      <w:numFmt w:val="bullet"/>
+      <w:lvlText w:val=""/>
+      <w:lvlJc w:val="left"/>
+      <w:pPr>
+        <w:ind w:left="4320" w:hanging="360"/>
+      </w:pPr>
+      <w:rPr>
+        <w:rFonts w:ascii="Wingdings" w:hAnsi="Wingdings" w:hint="default"/>
+      </w:rPr>
+    </w:lvl>
+    <w:lvl w:ilvl="6" w:tplc="04090001" w:tentative="1">
+      <w:start w:val="1"/>
+      <w:numFmt w:val="bullet"/>
+      <w:lvlText w:val=""/>
+      <w:lvlJc w:val="left"/>
+      <w:pPr>
+        <w:ind w:left="5040" w:hanging="360"/>
+      </w:pPr>
+      <w:rPr>
+        <w:rFonts w:ascii="Symbol" w:hAnsi="Symbol" w:hint="default"/>
+      </w:rPr>
+    </w:lvl>
+    <w:lvl w:ilvl="7" w:tplc="04090003" w:tentative="1">
+      <w:start w:val="1"/>
+      <w:numFmt w:val="bullet"/>
+      <w:lvlText w:val="o"/>
+      <w:lvlJc w:val="left"/>
+      <w:pPr>
+        <w:ind w:left="5760" w:hanging="360"/>
+      </w:pPr>
+      <w:rPr>
+        <w:rFonts w:ascii="Courier New" w:hAnsi="Courier New" w:cs="Courier New" w:hint="default"/>
+      </w:rPr>
+    </w:lvl>
+    <w:lvl w:ilvl="8" w:tplc="04090005" w:tentative="1">
+      <w:start w:val="1"/>
+      <w:numFmt w:val="bullet"/>
+      <w:lvlText w:val=""/>
+      <w:lvlJc w:val="left"/>
+      <w:pPr>
+        <w:ind w:left="6480" w:hanging="360"/>
+      </w:pPr>
+      <w:rPr>
+        <w:rFonts w:ascii="Wingdings" w:hAnsi="Wingdings" w:hint="default"/>
+      </w:rPr>
+    </w:lvl>
+  </w:abstractNum>
+  <w:abstractNum w:abstractNumId="54" w15:restartNumberingAfterBreak="0">
     <w:nsid w:val="7A6B2150"/>
     <w:multiLevelType w:val="hybridMultilevel"/>
     <w:tmpl w:val="3F9478D8"/>
@@ -14325,147 +15623,171 @@
     </w:lvl>
   </w:abstractNum>
   <w:num w:numId="1">
-    <w:abstractNumId w:val="35"/>
+    <w:abstractNumId w:val="40"/>
   </w:num>
   <w:num w:numId="2">
+    <w:abstractNumId w:val="52"/>
+  </w:num>
+  <w:num w:numId="3">
+    <w:abstractNumId w:val="23"/>
+  </w:num>
+  <w:num w:numId="4">
     <w:abstractNumId w:val="45"/>
   </w:num>
-  <w:num w:numId="3">
+  <w:num w:numId="5">
+    <w:abstractNumId w:val="43"/>
+  </w:num>
+  <w:num w:numId="6">
+    <w:abstractNumId w:val="18"/>
+  </w:num>
+  <w:num w:numId="7">
+    <w:abstractNumId w:val="27"/>
+  </w:num>
+  <w:num w:numId="8">
+    <w:abstractNumId w:val="31"/>
+  </w:num>
+  <w:num w:numId="9">
+    <w:abstractNumId w:val="17"/>
+  </w:num>
+  <w:num w:numId="10">
     <w:abstractNumId w:val="21"/>
   </w:num>
-  <w:num w:numId="4">
-    <w:abstractNumId w:val="39"/>
-  </w:num>
-  <w:num w:numId="5">
-    <w:abstractNumId w:val="38"/>
-  </w:num>
-  <w:num w:numId="6">
-    <w:abstractNumId w:val="16"/>
-  </w:num>
-  <w:num w:numId="7">
-    <w:abstractNumId w:val="25"/>
-  </w:num>
-  <w:num w:numId="8">
-    <w:abstractNumId w:val="28"/>
-  </w:num>
-  <w:num w:numId="9">
+  <w:num w:numId="11">
     <w:abstractNumId w:val="15"/>
   </w:num>
-  <w:num w:numId="10">
+  <w:num w:numId="12">
+    <w:abstractNumId w:val="41"/>
+  </w:num>
+  <w:num w:numId="13">
+    <w:abstractNumId w:val="14"/>
+  </w:num>
+  <w:num w:numId="14">
+    <w:abstractNumId w:val="33"/>
+  </w:num>
+  <w:num w:numId="15">
+    <w:abstractNumId w:val="6"/>
+  </w:num>
+  <w:num w:numId="16">
+    <w:abstractNumId w:val="20"/>
+  </w:num>
+  <w:num w:numId="17">
     <w:abstractNumId w:val="19"/>
   </w:num>
-  <w:num w:numId="11">
-    <w:abstractNumId w:val="13"/>
-  </w:num>
-  <w:num w:numId="12">
+  <w:num w:numId="18">
     <w:abstractNumId w:val="36"/>
   </w:num>
-  <w:num w:numId="13">
-    <w:abstractNumId w:val="12"/>
-  </w:num>
-  <w:num w:numId="14">
-    <w:abstractNumId w:val="30"/>
-  </w:num>
-  <w:num w:numId="15">
-    <w:abstractNumId w:val="5"/>
-  </w:num>
-  <w:num w:numId="16">
-    <w:abstractNumId w:val="18"/>
-  </w:num>
-  <w:num w:numId="17">
-    <w:abstractNumId w:val="17"/>
-  </w:num>
-  <w:num w:numId="18">
-    <w:abstractNumId w:val="33"/>
-  </w:num>
   <w:num w:numId="19">
-    <w:abstractNumId w:val="31"/>
+    <w:abstractNumId w:val="34"/>
   </w:num>
   <w:num w:numId="20">
-    <w:abstractNumId w:val="6"/>
+    <w:abstractNumId w:val="7"/>
   </w:num>
   <w:num w:numId="21">
-    <w:abstractNumId w:val="23"/>
+    <w:abstractNumId w:val="25"/>
   </w:num>
   <w:num w:numId="22">
     <w:abstractNumId w:val="0"/>
   </w:num>
   <w:num w:numId="23">
+    <w:abstractNumId w:val="24"/>
+  </w:num>
+  <w:num w:numId="24">
+    <w:abstractNumId w:val="32"/>
+  </w:num>
+  <w:num w:numId="25">
+    <w:abstractNumId w:val="51"/>
+  </w:num>
+  <w:num w:numId="26">
+    <w:abstractNumId w:val="16"/>
+  </w:num>
+  <w:num w:numId="27">
     <w:abstractNumId w:val="22"/>
   </w:num>
-  <w:num w:numId="24">
-    <w:abstractNumId w:val="29"/>
-  </w:num>
-  <w:num w:numId="25">
-    <w:abstractNumId w:val="44"/>
-  </w:num>
-  <w:num w:numId="26">
-    <w:abstractNumId w:val="14"/>
-  </w:num>
-  <w:num w:numId="27">
-    <w:abstractNumId w:val="20"/>
-  </w:num>
   <w:num w:numId="28">
-    <w:abstractNumId w:val="11"/>
+    <w:abstractNumId w:val="12"/>
   </w:num>
   <w:num w:numId="29">
-    <w:abstractNumId w:val="26"/>
+    <w:abstractNumId w:val="28"/>
   </w:num>
   <w:num w:numId="30">
     <w:abstractNumId w:val="3"/>
   </w:num>
   <w:num w:numId="31">
-    <w:abstractNumId w:val="40"/>
+    <w:abstractNumId w:val="47"/>
   </w:num>
   <w:num w:numId="32">
-    <w:abstractNumId w:val="34"/>
+    <w:abstractNumId w:val="39"/>
   </w:num>
   <w:num w:numId="33">
-    <w:abstractNumId w:val="7"/>
+    <w:abstractNumId w:val="8"/>
   </w:num>
   <w:num w:numId="34">
-    <w:abstractNumId w:val="42"/>
+    <w:abstractNumId w:val="49"/>
   </w:num>
   <w:num w:numId="35">
-    <w:abstractNumId w:val="32"/>
+    <w:abstractNumId w:val="35"/>
   </w:num>
   <w:num w:numId="36">
     <w:abstractNumId w:val="2"/>
   </w:num>
   <w:num w:numId="37">
-    <w:abstractNumId w:val="46"/>
+    <w:abstractNumId w:val="54"/>
   </w:num>
   <w:num w:numId="38">
     <w:abstractNumId w:val="1"/>
   </w:num>
   <w:num w:numId="39">
-    <w:abstractNumId w:val="24"/>
+    <w:abstractNumId w:val="26"/>
   </w:num>
   <w:num w:numId="40">
-    <w:abstractNumId w:val="41"/>
+    <w:abstractNumId w:val="48"/>
   </w:num>
   <w:num w:numId="41">
-    <w:abstractNumId w:val="27"/>
+    <w:abstractNumId w:val="29"/>
   </w:num>
   <w:num w:numId="42">
-    <w:abstractNumId w:val="9"/>
+    <w:abstractNumId w:val="10"/>
   </w:num>
   <w:num w:numId="43">
-    <w:abstractNumId w:val="43"/>
+    <w:abstractNumId w:val="50"/>
   </w:num>
   <w:num w:numId="44">
-    <w:abstractNumId w:val="10"/>
+    <w:abstractNumId w:val="11"/>
   </w:num>
   <w:num w:numId="45">
-    <w:abstractNumId w:val="37"/>
+    <w:abstractNumId w:val="42"/>
   </w:num>
   <w:num w:numId="46">
     <w:abstractNumId w:val="4"/>
   </w:num>
   <w:num w:numId="47">
-    <w:abstractNumId w:val="8"/>
+    <w:abstractNumId w:val="9"/>
   </w:num>
-  <w:numIdMacAtCleanup w:val="47"/>
+  <w:num w:numId="48">
+    <w:abstractNumId w:val="13"/>
+  </w:num>
+  <w:num w:numId="49">
+    <w:abstractNumId w:val="30"/>
+  </w:num>
+  <w:num w:numId="50">
+    <w:abstractNumId w:val="44"/>
+  </w:num>
+  <w:num w:numId="51">
+    <w:abstractNumId w:val="53"/>
+  </w:num>
+  <w:num w:numId="52">
+    <w:abstractNumId w:val="37"/>
+  </w:num>
+  <w:num w:numId="53">
+    <w:abstractNumId w:val="46"/>
+  </w:num>
+  <w:num w:numId="54">
+    <w:abstractNumId w:val="5"/>
+  </w:num>
+  <w:num w:numId="55">
+    <w:abstractNumId w:val="38"/>
+  </w:num>
+  <w:numIdMacAtCleanup w:val="55"/>
 </w:numbering>
 </file>
 

</xml_diff>